<commit_message>
More rock art analysis
</commit_message>
<xml_diff>
--- a/Rock art pXRF/analysis.docx
+++ b/Rock art pXRF/analysis.docx
@@ -36,6 +36,172 @@
       </w:pPr>
       <w:r>
         <w:t xml:space="preserve">04/01/2021</w:t>
+      </w:r>
+    </w:p>
+    <w:p>
+      <w:pPr>
+        <w:pStyle w:val="SourceCode"/>
+      </w:pPr>
+      <w:r>
+        <w:rPr>
+          <w:rStyle w:val="VerbatimChar"/>
+        </w:rPr>
+        <w:t xml:space="preserve">##  [1] "Type"  "MgO"   "Al2O3" "SiO2"  "K2O"   "CaO"   "TiO2"  "MnO"   "Fe2O3"</w:t>
+      </w:r>
+      <w:r>
+        <w:br/>
+      </w:r>
+      <w:r>
+        <w:rPr>
+          <w:rStyle w:val="VerbatimChar"/>
+        </w:rPr>
+        <w:t xml:space="preserve">## [10] "ZnO"   "Rb2O"  "SrO"   "ZrO2"  "BaO"</w:t>
+      </w:r>
+    </w:p>
+    <w:p>
+      <w:pPr>
+        <w:pStyle w:val="SourceCode"/>
+      </w:pPr>
+      <w:r>
+        <w:rPr>
+          <w:rStyle w:val="VerbatimChar"/>
+        </w:rPr>
+        <w:t xml:space="preserve">## Rows: 13</w:t>
+      </w:r>
+      <w:r>
+        <w:br/>
+      </w:r>
+      <w:r>
+        <w:rPr>
+          <w:rStyle w:val="VerbatimChar"/>
+        </w:rPr>
+        <w:t xml:space="preserve">## Columns: 14</w:t>
+      </w:r>
+      <w:r>
+        <w:br/>
+      </w:r>
+      <w:r>
+        <w:rPr>
+          <w:rStyle w:val="VerbatimChar"/>
+        </w:rPr>
+        <w:t xml:space="preserve">## $ Type  &lt;chr&gt; "Puumala ref", "Puumala ref", "Puumala ref", "Värikallio näyt...</w:t>
+      </w:r>
+      <w:r>
+        <w:br/>
+      </w:r>
+      <w:r>
+        <w:rPr>
+          <w:rStyle w:val="VerbatimChar"/>
+        </w:rPr>
+        <w:t xml:space="preserve">## $ MgO   &lt;dbl&gt; 0.810, 1.302, 1.609, 0.885, 0.582, 1.140, 0.833, 0.252, 1.660...</w:t>
+      </w:r>
+      <w:r>
+        <w:br/>
+      </w:r>
+      <w:r>
+        <w:rPr>
+          <w:rStyle w:val="VerbatimChar"/>
+        </w:rPr>
+        <w:t xml:space="preserve">## $ Al2O3 &lt;dbl&gt; 10.240, 9.890, 12.740, 6.700, 5.750, 9.940, 12.170, 1.071, 13...</w:t>
+      </w:r>
+      <w:r>
+        <w:br/>
+      </w:r>
+      <w:r>
+        <w:rPr>
+          <w:rStyle w:val="VerbatimChar"/>
+        </w:rPr>
+        <w:t xml:space="preserve">## $ SiO2  &lt;dbl&gt; 77.9, 81.7, 67.0, 68.7, 85.1, 72.2, 73.7, 97.5, 73.4, 80.5, 6...</w:t>
+      </w:r>
+      <w:r>
+        <w:br/>
+      </w:r>
+      <w:r>
+        <w:rPr>
+          <w:rStyle w:val="VerbatimChar"/>
+        </w:rPr>
+        <w:t xml:space="preserve">## $ K2O   &lt;dbl&gt; 1.1180, 2.1800, 2.0400, 0.9678, 0.3190, 2.3100, 0.6780, 0.380...</w:t>
+      </w:r>
+      <w:r>
+        <w:br/>
+      </w:r>
+      <w:r>
+        <w:rPr>
+          <w:rStyle w:val="VerbatimChar"/>
+        </w:rPr>
+        <w:t xml:space="preserve">## $ CaO   &lt;dbl&gt; 0.753, 0.222, 0.404, 17.990, 1.133, 1.820, 0.825, 0.242, 2.49...</w:t>
+      </w:r>
+      <w:r>
+        <w:br/>
+      </w:r>
+      <w:r>
+        <w:rPr>
+          <w:rStyle w:val="VerbatimChar"/>
+        </w:rPr>
+        <w:t xml:space="preserve">## $ TiO2  &lt;dbl&gt; 1.3220, 0.5201, 0.1140, 0.0990, 0.0607, 0.0648, 0.1150, 0.000...</w:t>
+      </w:r>
+      <w:r>
+        <w:br/>
+      </w:r>
+      <w:r>
+        <w:rPr>
+          <w:rStyle w:val="VerbatimChar"/>
+        </w:rPr>
+        <w:t xml:space="preserve">## $ MnO   &lt;dbl&gt; 0.0230, 0.0000, 0.0225, 0.0052, 0.0095, 0.0211, 0.0111, 0.000...</w:t>
+      </w:r>
+      <w:r>
+        <w:br/>
+      </w:r>
+      <w:r>
+        <w:rPr>
+          <w:rStyle w:val="VerbatimChar"/>
+        </w:rPr>
+        <w:t xml:space="preserve">## $ Fe2O3 &lt;dbl&gt; 4.2500, 3.1500, 7.4900, 1.7000, 1.6000, 2.0200, 1.9700, 0.059...</w:t>
+      </w:r>
+      <w:r>
+        <w:br/>
+      </w:r>
+      <w:r>
+        <w:rPr>
+          <w:rStyle w:val="VerbatimChar"/>
+        </w:rPr>
+        <w:t xml:space="preserve">## $ ZnO   &lt;dbl&gt; 0.0031, 0.0022, 0.0204, 0.0027, 0.0027, 0.0035, 0.0029, 0.000...</w:t>
+      </w:r>
+      <w:r>
+        <w:br/>
+      </w:r>
+      <w:r>
+        <w:rPr>
+          <w:rStyle w:val="VerbatimChar"/>
+        </w:rPr>
+        <w:t xml:space="preserve">## $ Rb2O  &lt;dbl&gt; 0.0097, 0.0124, 0.0163, 0.0067, 0.0050, 0.0085, 0.0023, 0.000...</w:t>
+      </w:r>
+      <w:r>
+        <w:br/>
+      </w:r>
+      <w:r>
+        <w:rPr>
+          <w:rStyle w:val="VerbatimChar"/>
+        </w:rPr>
+        <w:t xml:space="preserve">## $ SrO   &lt;dbl&gt; 0.0055, 0.0034, 0.0442, 0.0127, 0.0156, 0.0219, 0.0136, 0.000...</w:t>
+      </w:r>
+      <w:r>
+        <w:br/>
+      </w:r>
+      <w:r>
+        <w:rPr>
+          <w:rStyle w:val="VerbatimChar"/>
+        </w:rPr>
+        <w:t xml:space="preserve">## $ ZrO2  &lt;dbl&gt; 0.0201, 0.0426, 0.0183, 0.0142, 0.0139, 0.0210, 0.0305, 0.000...</w:t>
+      </w:r>
+      <w:r>
+        <w:br/>
+      </w:r>
+      <w:r>
+        <w:rPr>
+          <w:rStyle w:val="VerbatimChar"/>
+        </w:rPr>
+        <w:t xml:space="preserve">## $ BaO   &lt;dbl&gt; 0.0338, 0.0711, 0.0896, 0.0000, 0.0205, 0.0588, 0.0200, 0.000...</w:t>
       </w:r>
     </w:p>
     <w:p>
@@ -382,22 +548,6 @@
           </wp:inline>
         </w:drawing>
       </w:r>
-    </w:p>
-    <w:p>
-      <w:pPr>
-        <w:pStyle w:val="SourceCode"/>
-      </w:pPr>
-      <w:r>
-        <w:rPr>
-          <w:rStyle w:val="VerbatimChar"/>
-        </w:rPr>
-        <w:t xml:space="preserve">## [1] 0.5400877</w:t>
-      </w:r>
-    </w:p>
-    <w:p>
-      <w:pPr>
-        <w:pStyle w:val="FirstParagraph"/>
-      </w:pPr>
       <w:r>
         <w:drawing>
           <wp:inline>
@@ -415,6 +565,190 @@
                   </pic:nvPicPr>
                   <pic:blipFill>
                     <a:blip r:embed="rId26"/>
+                    <a:stretch>
+                      <a:fillRect/>
+                    </a:stretch>
+                  </pic:blipFill>
+                  <pic:spPr bwMode="auto">
+                    <a:xfrm>
+                      <a:off x="0" y="0"/>
+                      <a:ext cx="4620126" cy="3696101"/>
+                    </a:xfrm>
+                    <a:prstGeom prst="rect">
+                      <a:avLst/>
+                    </a:prstGeom>
+                    <a:noFill/>
+                    <a:ln w="9525">
+                      <a:noFill/>
+                      <a:headEnd/>
+                      <a:tailEnd/>
+                    </a:ln>
+                  </pic:spPr>
+                </pic:pic>
+              </a:graphicData>
+            </a:graphic>
+          </wp:inline>
+        </w:drawing>
+      </w:r>
+      <w:r>
+        <w:drawing>
+          <wp:inline>
+            <wp:extent cx="4620126" cy="3696101"/>
+            <wp:effectExtent b="0" l="0" r="0" t="0"/>
+            <wp:docPr descr="" title="" id="1" name="Picture"/>
+            <a:graphic>
+              <a:graphicData uri="http://schemas.openxmlformats.org/drawingml/2006/picture">
+                <pic:pic>
+                  <pic:nvPicPr>
+                    <pic:cNvPr descr="analysis_files/figure-docx/unnamed-chunk-1-8.png" id="0" name="Picture"/>
+                    <pic:cNvPicPr>
+                      <a:picLocks noChangeArrowheads="1" noChangeAspect="1"/>
+                    </pic:cNvPicPr>
+                  </pic:nvPicPr>
+                  <pic:blipFill>
+                    <a:blip r:embed="rId27"/>
+                    <a:stretch>
+                      <a:fillRect/>
+                    </a:stretch>
+                  </pic:blipFill>
+                  <pic:spPr bwMode="auto">
+                    <a:xfrm>
+                      <a:off x="0" y="0"/>
+                      <a:ext cx="4620126" cy="3696101"/>
+                    </a:xfrm>
+                    <a:prstGeom prst="rect">
+                      <a:avLst/>
+                    </a:prstGeom>
+                    <a:noFill/>
+                    <a:ln w="9525">
+                      <a:noFill/>
+                      <a:headEnd/>
+                      <a:tailEnd/>
+                    </a:ln>
+                  </pic:spPr>
+                </pic:pic>
+              </a:graphicData>
+            </a:graphic>
+          </wp:inline>
+        </w:drawing>
+      </w:r>
+      <w:r>
+        <w:drawing>
+          <wp:inline>
+            <wp:extent cx="4620126" cy="3696101"/>
+            <wp:effectExtent b="0" l="0" r="0" t="0"/>
+            <wp:docPr descr="" title="" id="1" name="Picture"/>
+            <a:graphic>
+              <a:graphicData uri="http://schemas.openxmlformats.org/drawingml/2006/picture">
+                <pic:pic>
+                  <pic:nvPicPr>
+                    <pic:cNvPr descr="analysis_files/figure-docx/unnamed-chunk-1-9.png" id="0" name="Picture"/>
+                    <pic:cNvPicPr>
+                      <a:picLocks noChangeArrowheads="1" noChangeAspect="1"/>
+                    </pic:cNvPicPr>
+                  </pic:nvPicPr>
+                  <pic:blipFill>
+                    <a:blip r:embed="rId28"/>
+                    <a:stretch>
+                      <a:fillRect/>
+                    </a:stretch>
+                  </pic:blipFill>
+                  <pic:spPr bwMode="auto">
+                    <a:xfrm>
+                      <a:off x="0" y="0"/>
+                      <a:ext cx="4620126" cy="3696101"/>
+                    </a:xfrm>
+                    <a:prstGeom prst="rect">
+                      <a:avLst/>
+                    </a:prstGeom>
+                    <a:noFill/>
+                    <a:ln w="9525">
+                      <a:noFill/>
+                      <a:headEnd/>
+                      <a:tailEnd/>
+                    </a:ln>
+                  </pic:spPr>
+                </pic:pic>
+              </a:graphicData>
+            </a:graphic>
+          </wp:inline>
+        </w:drawing>
+      </w:r>
+      <w:r>
+        <w:drawing>
+          <wp:inline>
+            <wp:extent cx="4620126" cy="3696101"/>
+            <wp:effectExtent b="0" l="0" r="0" t="0"/>
+            <wp:docPr descr="" title="" id="1" name="Picture"/>
+            <a:graphic>
+              <a:graphicData uri="http://schemas.openxmlformats.org/drawingml/2006/picture">
+                <pic:pic>
+                  <pic:nvPicPr>
+                    <pic:cNvPr descr="analysis_files/figure-docx/unnamed-chunk-1-10.png" id="0" name="Picture"/>
+                    <pic:cNvPicPr>
+                      <a:picLocks noChangeArrowheads="1" noChangeAspect="1"/>
+                    </pic:cNvPicPr>
+                  </pic:nvPicPr>
+                  <pic:blipFill>
+                    <a:blip r:embed="rId29"/>
+                    <a:stretch>
+                      <a:fillRect/>
+                    </a:stretch>
+                  </pic:blipFill>
+                  <pic:spPr bwMode="auto">
+                    <a:xfrm>
+                      <a:off x="0" y="0"/>
+                      <a:ext cx="4620126" cy="3696101"/>
+                    </a:xfrm>
+                    <a:prstGeom prst="rect">
+                      <a:avLst/>
+                    </a:prstGeom>
+                    <a:noFill/>
+                    <a:ln w="9525">
+                      <a:noFill/>
+                      <a:headEnd/>
+                      <a:tailEnd/>
+                    </a:ln>
+                  </pic:spPr>
+                </pic:pic>
+              </a:graphicData>
+            </a:graphic>
+          </wp:inline>
+        </w:drawing>
+      </w:r>
+    </w:p>
+    <w:p>
+      <w:pPr>
+        <w:pStyle w:val="SourceCode"/>
+      </w:pPr>
+      <w:r>
+        <w:rPr>
+          <w:rStyle w:val="VerbatimChar"/>
+        </w:rPr>
+        <w:t xml:space="preserve">## [1] 0.5400877</w:t>
+      </w:r>
+    </w:p>
+    <w:p>
+      <w:pPr>
+        <w:pStyle w:val="FirstParagraph"/>
+      </w:pPr>
+      <w:r>
+        <w:drawing>
+          <wp:inline>
+            <wp:extent cx="4620126" cy="3696101"/>
+            <wp:effectExtent b="0" l="0" r="0" t="0"/>
+            <wp:docPr descr="" title="" id="1" name="Picture"/>
+            <a:graphic>
+              <a:graphicData uri="http://schemas.openxmlformats.org/drawingml/2006/picture">
+                <pic:pic>
+                  <pic:nvPicPr>
+                    <pic:cNvPr descr="analysis_files/figure-docx/unnamed-chunk-1-11.png" id="0" name="Picture"/>
+                    <pic:cNvPicPr>
+                      <a:picLocks noChangeArrowheads="1" noChangeAspect="1"/>
+                    </pic:cNvPicPr>
+                  </pic:nvPicPr>
+                  <pic:blipFill>
+                    <a:blip r:embed="rId30"/>
                     <a:stretch>
                       <a:fillRect/>
                     </a:stretch>

</xml_diff>

<commit_message>
Final analysis for now
</commit_message>
<xml_diff>
--- a/Rock art pXRF/analysis.docx
+++ b/Rock art pXRF/analysis.docx
@@ -46,16 +46,25 @@
         <w:rPr>
           <w:rStyle w:val="VerbatimChar"/>
         </w:rPr>
-        <w:t xml:space="preserve">##  [1] "Type"  "MgO"   "Al2O3" "SiO2"  "K2O"   "CaO"   "TiO2"  "MnO"   "Fe2O3"</w:t>
-      </w:r>
-      <w:r>
-        <w:br/>
-      </w:r>
-      <w:r>
-        <w:rPr>
-          <w:rStyle w:val="VerbatimChar"/>
-        </w:rPr>
-        <w:t xml:space="preserve">## [10] "ZnO"   "Rb2O"  "SrO"   "ZrO2"  "BaO"</w:t>
+        <w:t xml:space="preserve">##  [1] "MgO"   "Al2O3" "SiO2"  "P2O5"  "SO3"   "Cl"    "K2O"   "CaO"   "TiO2" </w:t>
+      </w:r>
+      <w:r>
+        <w:br/>
+      </w:r>
+      <w:r>
+        <w:rPr>
+          <w:rStyle w:val="VerbatimChar"/>
+        </w:rPr>
+        <w:t xml:space="preserve">## [10] "MnO"   "Fe2O3" "ZnO"   "As2O3" "Rb2O"  "SrO"   "Y2O3"  "ZrO2"  "BaO"  </w:t>
+      </w:r>
+      <w:r>
+        <w:br/>
+      </w:r>
+      <w:r>
+        <w:rPr>
+          <w:rStyle w:val="VerbatimChar"/>
+        </w:rPr>
+        <w:t xml:space="preserve">## [19] "Ga"    "Type"</w:t>
       </w:r>
     </w:p>
     <w:p>
@@ -75,7 +84,178 @@
         <w:rPr>
           <w:rStyle w:val="VerbatimChar"/>
         </w:rPr>
-        <w:t xml:space="preserve">## Columns: 14</w:t>
+        <w:t xml:space="preserve">## Columns: 20</w:t>
+      </w:r>
+      <w:r>
+        <w:br/>
+      </w:r>
+      <w:r>
+        <w:rPr>
+          <w:rStyle w:val="VerbatimChar"/>
+        </w:rPr>
+        <w:t xml:space="preserve">## $ MgO   &lt;dbl&gt; -0.32557875, 0.84103284, 1.56897951, -0.14774162, -0.86620364...</w:t>
+      </w:r>
+      <w:r>
+        <w:br/>
+      </w:r>
+      <w:r>
+        <w:rPr>
+          <w:rStyle w:val="VerbatimChar"/>
+        </w:rPr>
+        <w:t xml:space="preserve">## $ Al2O3 &lt;dbl&gt; 0.34138960, 0.23844555, 1.07670419, -0.69981587, -0.97923541,...</w:t>
+      </w:r>
+      <w:r>
+        <w:br/>
+      </w:r>
+      <w:r>
+        <w:rPr>
+          <w:rStyle w:val="VerbatimChar"/>
+        </w:rPr>
+        <w:t xml:space="preserve">## $ SiO2  &lt;dbl&gt; 0.03947961, 0.48272796, -1.23194328, -1.03364796, 0.87931858,...</w:t>
+      </w:r>
+      <w:r>
+        <w:br/>
+      </w:r>
+      <w:r>
+        <w:rPr>
+          <w:rStyle w:val="VerbatimChar"/>
+        </w:rPr>
+        <w:t xml:space="preserve">## $ P2O5  &lt;dbl&gt; -0.55241874, -0.65043624, -0.02785895, -0.02578231, 0.9199204...</w:t>
+      </w:r>
+      <w:r>
+        <w:br/>
+      </w:r>
+      <w:r>
+        <w:rPr>
+          <w:rStyle w:val="VerbatimChar"/>
+        </w:rPr>
+        <w:t xml:space="preserve">## $ SO3   &lt;dbl&gt; -0.58196641, -1.21334440, 2.82713945, -0.15525669, 0.93132913...</w:t>
+      </w:r>
+      <w:r>
+        <w:br/>
+      </w:r>
+      <w:r>
+        <w:rPr>
+          <w:rStyle w:val="VerbatimChar"/>
+        </w:rPr>
+        <w:t xml:space="preserve">## $ Cl    &lt;dbl&gt; -0.68655521, -0.90244644, 1.47407054, 2.21255564, -0.42440157...</w:t>
+      </w:r>
+      <w:r>
+        <w:br/>
+      </w:r>
+      <w:r>
+        <w:rPr>
+          <w:rStyle w:val="VerbatimChar"/>
+        </w:rPr>
+        <w:t xml:space="preserve">## $ K2O   &lt;dbl&gt; -0.45781478, 0.01856738, -0.04423253, -0.52519010, -0.8162228...</w:t>
+      </w:r>
+      <w:r>
+        <w:br/>
+      </w:r>
+      <w:r>
+        <w:rPr>
+          <w:rStyle w:val="VerbatimChar"/>
+        </w:rPr>
+        <w:t xml:space="preserve">## $ CaO   &lt;dbl&gt; -0.33690762, -0.44888033, -0.41050174, 3.29788274, -0.2567764...</w:t>
+      </w:r>
+      <w:r>
+        <w:br/>
+      </w:r>
+      <w:r>
+        <w:rPr>
+          <w:rStyle w:val="VerbatimChar"/>
+        </w:rPr>
+        <w:t xml:space="preserve">## $ TiO2  &lt;dbl&gt; 2.66288980, 0.52337109, -0.56012878, -0.60014970, -0.70233647...</w:t>
+      </w:r>
+      <w:r>
+        <w:br/>
+      </w:r>
+      <w:r>
+        <w:rPr>
+          <w:rStyle w:val="VerbatimChar"/>
+        </w:rPr>
+        <w:t xml:space="preserve">## $ MnO   &lt;dbl&gt; 0.005540333, -1.029809405, -0.016967270, -0.795730334, -0.602...</w:t>
+      </w:r>
+      <w:r>
+        <w:br/>
+      </w:r>
+      <w:r>
+        <w:rPr>
+          <w:rStyle w:val="VerbatimChar"/>
+        </w:rPr>
+        <w:t xml:space="preserve">## $ Fe2O3 &lt;dbl&gt; 0.1369903, -0.1365809, 0.9427819, -0.4971975, -0.5220676, -0....</w:t>
+      </w:r>
+      <w:r>
+        <w:br/>
+      </w:r>
+      <w:r>
+        <w:rPr>
+          <w:rStyle w:val="VerbatimChar"/>
+        </w:rPr>
+        <w:t xml:space="preserve">## $ ZnO   &lt;dbl&gt; -0.3211067, -0.4769967, 2.6754449, -0.3903911, -0.3903911, -0...</w:t>
+      </w:r>
+      <w:r>
+        <w:br/>
+      </w:r>
+      <w:r>
+        <w:rPr>
+          <w:rStyle w:val="VerbatimChar"/>
+        </w:rPr>
+        <w:t xml:space="preserve">## $ As2O3 &lt;dbl&gt; -0.8342230, -0.8342230, 0.2876631, -0.8342230, 0.4746441, 2.1...</w:t>
+      </w:r>
+      <w:r>
+        <w:br/>
+      </w:r>
+      <w:r>
+        <w:rPr>
+          <w:rStyle w:val="VerbatimChar"/>
+        </w:rPr>
+        <w:t xml:space="preserve">## $ Rb2O  &lt;dbl&gt; 0.05413257, 0.36561672, 0.81553827, -0.29196092, -0.48808057,...</w:t>
+      </w:r>
+      <w:r>
+        <w:br/>
+      </w:r>
+      <w:r>
+        <w:rPr>
+          <w:rStyle w:val="VerbatimChar"/>
+        </w:rPr>
+        <w:t xml:space="preserve">## $ SrO   &lt;dbl&gt; -0.861522374, -0.972254770, 1.179117487, -0.481868447, -0.328...</w:t>
+      </w:r>
+      <w:r>
+        <w:br/>
+      </w:r>
+      <w:r>
+        <w:rPr>
+          <w:rStyle w:val="VerbatimChar"/>
+        </w:rPr>
+        <w:t xml:space="preserve">## $ Y2O3  &lt;dbl&gt; 0.10202816, -0.36861788, -0.49697589, -0.58254790, -0.1974738...</w:t>
+      </w:r>
+      <w:r>
+        <w:br/>
+      </w:r>
+      <w:r>
+        <w:rPr>
+          <w:rStyle w:val="VerbatimChar"/>
+        </w:rPr>
+        <w:t xml:space="preserve">## $ ZrO2  &lt;dbl&gt; -0.31560228, 0.77300229, -0.40269065, -0.60105859, -0.6155733...</w:t>
+      </w:r>
+      <w:r>
+        <w:br/>
+      </w:r>
+      <w:r>
+        <w:rPr>
+          <w:rStyle w:val="VerbatimChar"/>
+        </w:rPr>
+        <w:t xml:space="preserve">## $ BaO   &lt;dbl&gt; -0.4276991, 0.5859436, 1.0886887, -1.3462280, -0.7891321, 0.2...</w:t>
+      </w:r>
+      <w:r>
+        <w:br/>
+      </w:r>
+      <w:r>
+        <w:rPr>
+          <w:rStyle w:val="VerbatimChar"/>
+        </w:rPr>
+        <w:t xml:space="preserve">## $ Ga    &lt;dbl&gt; -0.13382576, -0.71373739, -0.27880367, -1.43862692, -0.423781...</w:t>
       </w:r>
       <w:r>
         <w:br/>
@@ -86,122 +266,25 @@
         </w:rPr>
         <w:t xml:space="preserve">## $ Type  &lt;chr&gt; "Puumala ref", "Puumala ref", "Puumala ref", "Värikallio näyt...</w:t>
       </w:r>
-      <w:r>
-        <w:br/>
-      </w:r>
-      <w:r>
-        <w:rPr>
-          <w:rStyle w:val="VerbatimChar"/>
-        </w:rPr>
-        <w:t xml:space="preserve">## $ MgO   &lt;dbl&gt; 0.810, 1.302, 1.609, 0.885, 0.582, 1.140, 0.833, 0.252, 1.660...</w:t>
-      </w:r>
-      <w:r>
-        <w:br/>
-      </w:r>
-      <w:r>
-        <w:rPr>
-          <w:rStyle w:val="VerbatimChar"/>
-        </w:rPr>
-        <w:t xml:space="preserve">## $ Al2O3 &lt;dbl&gt; 10.240, 9.890, 12.740, 6.700, 5.750, 9.940, 12.170, 1.071, 13...</w:t>
-      </w:r>
-      <w:r>
-        <w:br/>
-      </w:r>
-      <w:r>
-        <w:rPr>
-          <w:rStyle w:val="VerbatimChar"/>
-        </w:rPr>
-        <w:t xml:space="preserve">## $ SiO2  &lt;dbl&gt; 77.9, 81.7, 67.0, 68.7, 85.1, 72.2, 73.7, 97.5, 73.4, 80.5, 6...</w:t>
-      </w:r>
-      <w:r>
-        <w:br/>
-      </w:r>
-      <w:r>
-        <w:rPr>
-          <w:rStyle w:val="VerbatimChar"/>
-        </w:rPr>
-        <w:t xml:space="preserve">## $ K2O   &lt;dbl&gt; 1.1180, 2.1800, 2.0400, 0.9678, 0.3190, 2.3100, 0.6780, 0.380...</w:t>
-      </w:r>
-      <w:r>
-        <w:br/>
-      </w:r>
-      <w:r>
-        <w:rPr>
-          <w:rStyle w:val="VerbatimChar"/>
-        </w:rPr>
-        <w:t xml:space="preserve">## $ CaO   &lt;dbl&gt; 0.753, 0.222, 0.404, 17.990, 1.133, 1.820, 0.825, 0.242, 2.49...</w:t>
-      </w:r>
-      <w:r>
-        <w:br/>
-      </w:r>
-      <w:r>
-        <w:rPr>
-          <w:rStyle w:val="VerbatimChar"/>
-        </w:rPr>
-        <w:t xml:space="preserve">## $ TiO2  &lt;dbl&gt; 1.3220, 0.5201, 0.1140, 0.0990, 0.0607, 0.0648, 0.1150, 0.000...</w:t>
-      </w:r>
-      <w:r>
-        <w:br/>
-      </w:r>
-      <w:r>
-        <w:rPr>
-          <w:rStyle w:val="VerbatimChar"/>
-        </w:rPr>
-        <w:t xml:space="preserve">## $ MnO   &lt;dbl&gt; 0.0230, 0.0000, 0.0225, 0.0052, 0.0095, 0.0211, 0.0111, 0.000...</w:t>
-      </w:r>
-      <w:r>
-        <w:br/>
-      </w:r>
-      <w:r>
-        <w:rPr>
-          <w:rStyle w:val="VerbatimChar"/>
-        </w:rPr>
-        <w:t xml:space="preserve">## $ Fe2O3 &lt;dbl&gt; 4.2500, 3.1500, 7.4900, 1.7000, 1.6000, 2.0200, 1.9700, 0.059...</w:t>
-      </w:r>
-      <w:r>
-        <w:br/>
-      </w:r>
-      <w:r>
-        <w:rPr>
-          <w:rStyle w:val="VerbatimChar"/>
-        </w:rPr>
-        <w:t xml:space="preserve">## $ ZnO   &lt;dbl&gt; 0.0031, 0.0022, 0.0204, 0.0027, 0.0027, 0.0035, 0.0029, 0.000...</w:t>
-      </w:r>
-      <w:r>
-        <w:br/>
-      </w:r>
-      <w:r>
-        <w:rPr>
-          <w:rStyle w:val="VerbatimChar"/>
-        </w:rPr>
-        <w:t xml:space="preserve">## $ Rb2O  &lt;dbl&gt; 0.0097, 0.0124, 0.0163, 0.0067, 0.0050, 0.0085, 0.0023, 0.000...</w:t>
-      </w:r>
-      <w:r>
-        <w:br/>
-      </w:r>
-      <w:r>
-        <w:rPr>
-          <w:rStyle w:val="VerbatimChar"/>
-        </w:rPr>
-        <w:t xml:space="preserve">## $ SrO   &lt;dbl&gt; 0.0055, 0.0034, 0.0442, 0.0127, 0.0156, 0.0219, 0.0136, 0.000...</w:t>
-      </w:r>
-      <w:r>
-        <w:br/>
-      </w:r>
-      <w:r>
-        <w:rPr>
-          <w:rStyle w:val="VerbatimChar"/>
-        </w:rPr>
-        <w:t xml:space="preserve">## $ ZrO2  &lt;dbl&gt; 0.0201, 0.0426, 0.0183, 0.0142, 0.0139, 0.0210, 0.0305, 0.000...</w:t>
-      </w:r>
-      <w:r>
-        <w:br/>
-      </w:r>
-      <w:r>
-        <w:rPr>
-          <w:rStyle w:val="VerbatimChar"/>
-        </w:rPr>
-        <w:t xml:space="preserve">## $ BaO   &lt;dbl&gt; 0.0338, 0.0711, 0.0896, 0.0000, 0.0205, 0.0588, 0.0200, 0.000...</w:t>
+    </w:p>
+    <w:p>
+      <w:pPr>
+        <w:pStyle w:val="SourceCode"/>
+      </w:pPr>
+      <w:r>
+        <w:rPr>
+          <w:rStyle w:val="VerbatimChar"/>
+        </w:rPr>
+        <w:t xml:space="preserve">##  [1] "1_PR"   "2_PR"   "3_PR"   "4_VN"   "5_VN"   "6_VN"   "6_VR"   "7_VR"  </w:t>
+      </w:r>
+      <w:r>
+        <w:br/>
+      </w:r>
+      <w:r>
+        <w:rPr>
+          <w:rStyle w:val="VerbatimChar"/>
+        </w:rPr>
+        <w:t xml:space="preserve">##  [9] "8_VR"   "9_VR"   "10_PN"  "10_PNR" "11_PN"</w:t>
       </w:r>
     </w:p>
     <w:p>
@@ -403,61 +486,772 @@
         <w:rPr>
           <w:rStyle w:val="VerbatimChar"/>
         </w:rPr>
-        <w:t xml:space="preserve">## Standard deviation     2.2417 1.5561 1.2594 1.1656 0.97100 0.86724 0.67377</w:t>
-      </w:r>
-      <w:r>
-        <w:br/>
-      </w:r>
-      <w:r>
-        <w:rPr>
-          <w:rStyle w:val="VerbatimChar"/>
-        </w:rPr>
-        <w:t xml:space="preserve">## Proportion of Variance 0.3865 0.1863 0.1220 0.1045 0.07253 0.05785 0.03492</w:t>
-      </w:r>
-      <w:r>
-        <w:br/>
-      </w:r>
-      <w:r>
-        <w:rPr>
-          <w:rStyle w:val="VerbatimChar"/>
-        </w:rPr>
-        <w:t xml:space="preserve">## Cumulative Proportion  0.3865 0.5728 0.6948 0.7993 0.87185 0.92971 0.96463</w:t>
-      </w:r>
-      <w:r>
-        <w:br/>
-      </w:r>
-      <w:r>
-        <w:rPr>
-          <w:rStyle w:val="VerbatimChar"/>
-        </w:rPr>
-        <w:t xml:space="preserve">##                            PC8     PC9    PC10    PC11    PC12     PC13</w:t>
-      </w:r>
-      <w:r>
-        <w:br/>
-      </w:r>
-      <w:r>
-        <w:rPr>
-          <w:rStyle w:val="VerbatimChar"/>
-        </w:rPr>
-        <w:t xml:space="preserve">## Standard deviation     0.50589 0.40585 0.16605 0.08596 0.06492 3.72e-17</w:t>
-      </w:r>
-      <w:r>
-        <w:br/>
-      </w:r>
-      <w:r>
-        <w:rPr>
-          <w:rStyle w:val="VerbatimChar"/>
-        </w:rPr>
-        <w:t xml:space="preserve">## Proportion of Variance 0.01969 0.01267 0.00212 0.00057 0.00032 0.00e+00</w:t>
-      </w:r>
-      <w:r>
-        <w:br/>
-      </w:r>
-      <w:r>
-        <w:rPr>
-          <w:rStyle w:val="VerbatimChar"/>
-        </w:rPr>
-        <w:t xml:space="preserve">## Cumulative Proportion  0.98432 0.99699 0.99911 0.99968 1.00000 1.00e+00</w:t>
+        <w:t xml:space="preserve">## Standard deviation     2.4331 1.9011 1.6155 1.4016 1.24956 1.08327 0.94306</w:t>
+      </w:r>
+      <w:r>
+        <w:br/>
+      </w:r>
+      <w:r>
+        <w:rPr>
+          <w:rStyle w:val="VerbatimChar"/>
+        </w:rPr>
+        <w:t xml:space="preserve">## Proportion of Variance 0.3116 0.1902 0.1373 0.1034 0.08218 0.06176 0.04681</w:t>
+      </w:r>
+      <w:r>
+        <w:br/>
+      </w:r>
+      <w:r>
+        <w:rPr>
+          <w:rStyle w:val="VerbatimChar"/>
+        </w:rPr>
+        <w:t xml:space="preserve">## Cumulative Proportion  0.3116 0.5018 0.6392 0.7426 0.82473 0.88649 0.93330</w:t>
+      </w:r>
+      <w:r>
+        <w:br/>
+      </w:r>
+      <w:r>
+        <w:rPr>
+          <w:rStyle w:val="VerbatimChar"/>
+        </w:rPr>
+        <w:t xml:space="preserve">##                            PC8     PC9    PC10   PC11    PC12      PC13</w:t>
+      </w:r>
+      <w:r>
+        <w:br/>
+      </w:r>
+      <w:r>
+        <w:rPr>
+          <w:rStyle w:val="VerbatimChar"/>
+        </w:rPr>
+        <w:t xml:space="preserve">## Standard deviation     0.72080 0.59170 0.56800 0.2349 0.14099 3.143e-16</w:t>
+      </w:r>
+      <w:r>
+        <w:br/>
+      </w:r>
+      <w:r>
+        <w:rPr>
+          <w:rStyle w:val="VerbatimChar"/>
+        </w:rPr>
+        <w:t xml:space="preserve">## Proportion of Variance 0.02734 0.01843 0.01698 0.0029 0.00105 0.000e+00</w:t>
+      </w:r>
+      <w:r>
+        <w:br/>
+      </w:r>
+      <w:r>
+        <w:rPr>
+          <w:rStyle w:val="VerbatimChar"/>
+        </w:rPr>
+        <w:t xml:space="preserve">## Cumulative Proportion  0.96064 0.97907 0.99605 0.9990 1.00000 1.000e+00</w:t>
+      </w:r>
+    </w:p>
+    <w:p>
+      <w:pPr>
+        <w:pStyle w:val="SourceCode"/>
+      </w:pPr>
+      <w:r>
+        <w:rPr>
+          <w:rStyle w:val="VerbatimChar"/>
+        </w:rPr>
+        <w:t xml:space="preserve">## Importance of components:</w:t>
+      </w:r>
+      <w:r>
+        <w:br/>
+      </w:r>
+      <w:r>
+        <w:rPr>
+          <w:rStyle w:val="VerbatimChar"/>
+        </w:rPr>
+        <w:t xml:space="preserve">##                           PC1    PC2    PC3    PC4     PC5     PC6     PC7</w:t>
+      </w:r>
+      <w:r>
+        <w:br/>
+      </w:r>
+      <w:r>
+        <w:rPr>
+          <w:rStyle w:val="VerbatimChar"/>
+        </w:rPr>
+        <w:t xml:space="preserve">## Standard deviation     1.6229 1.3003 1.1248 0.8758 0.67152 0.36012 0.24983</w:t>
+      </w:r>
+      <w:r>
+        <w:br/>
+      </w:r>
+      <w:r>
+        <w:rPr>
+          <w:rStyle w:val="VerbatimChar"/>
+        </w:rPr>
+        <w:t xml:space="preserve">## Proportion of Variance 0.3763 0.2415 0.1807 0.1096 0.06442 0.01853 0.00892</w:t>
+      </w:r>
+      <w:r>
+        <w:br/>
+      </w:r>
+      <w:r>
+        <w:rPr>
+          <w:rStyle w:val="VerbatimChar"/>
+        </w:rPr>
+        <w:t xml:space="preserve">## Cumulative Proportion  0.3763 0.6178 0.7986 0.9081 0.97256 0.99108 1.00000</w:t>
+      </w:r>
+    </w:p>
+    <w:p>
+      <w:pPr>
+        <w:pStyle w:val="SourceCode"/>
+      </w:pPr>
+      <w:r>
+        <w:rPr>
+          <w:rStyle w:val="VerbatimChar"/>
+        </w:rPr>
+        <w:t xml:space="preserve">## Importance of components:</w:t>
+      </w:r>
+      <w:r>
+        <w:br/>
+      </w:r>
+      <w:r>
+        <w:rPr>
+          <w:rStyle w:val="VerbatimChar"/>
+        </w:rPr>
+        <w:t xml:space="preserve">##                           PC1    PC2    PC3     PC4     PC5     PC6     PC7</w:t>
+      </w:r>
+      <w:r>
+        <w:br/>
+      </w:r>
+      <w:r>
+        <w:rPr>
+          <w:rStyle w:val="VerbatimChar"/>
+        </w:rPr>
+        <w:t xml:space="preserve">## Standard deviation     2.1357 1.5133 1.2280 0.98751 0.93697 0.65470 0.44458</w:t>
+      </w:r>
+      <w:r>
+        <w:br/>
+      </w:r>
+      <w:r>
+        <w:rPr>
+          <w:rStyle w:val="VerbatimChar"/>
+        </w:rPr>
+        <w:t xml:space="preserve">## Proportion of Variance 0.4146 0.2082 0.1371 0.08865 0.07981 0.03897 0.01797</w:t>
+      </w:r>
+      <w:r>
+        <w:br/>
+      </w:r>
+      <w:r>
+        <w:rPr>
+          <w:rStyle w:val="VerbatimChar"/>
+        </w:rPr>
+        <w:t xml:space="preserve">## Cumulative Proportion  0.4146 0.6228 0.7599 0.84856 0.92837 0.96734 0.98530</w:t>
+      </w:r>
+      <w:r>
+        <w:br/>
+      </w:r>
+      <w:r>
+        <w:rPr>
+          <w:rStyle w:val="VerbatimChar"/>
+        </w:rPr>
+        <w:t xml:space="preserve">##                            PC8     PC9    PC10    PC11</w:t>
+      </w:r>
+      <w:r>
+        <w:br/>
+      </w:r>
+      <w:r>
+        <w:rPr>
+          <w:rStyle w:val="VerbatimChar"/>
+        </w:rPr>
+        <w:t xml:space="preserve">## Standard deviation     0.31665 0.21824 0.09870 0.06334</w:t>
+      </w:r>
+      <w:r>
+        <w:br/>
+      </w:r>
+      <w:r>
+        <w:rPr>
+          <w:rStyle w:val="VerbatimChar"/>
+        </w:rPr>
+        <w:t xml:space="preserve">## Proportion of Variance 0.00912 0.00433 0.00089 0.00036</w:t>
+      </w:r>
+      <w:r>
+        <w:br/>
+      </w:r>
+      <w:r>
+        <w:rPr>
+          <w:rStyle w:val="VerbatimChar"/>
+        </w:rPr>
+        <w:t xml:space="preserve">## Cumulative Proportion  0.99442 0.99875 0.99964 1.00000</w:t>
+      </w:r>
+    </w:p>
+    <w:p>
+      <w:pPr>
+        <w:pStyle w:val="SourceCode"/>
+      </w:pPr>
+      <w:r>
+        <w:rPr>
+          <w:rStyle w:val="VerbatimChar"/>
+        </w:rPr>
+        <w:t xml:space="preserve">## Importance of components:</w:t>
+      </w:r>
+      <w:r>
+        <w:br/>
+      </w:r>
+      <w:r>
+        <w:rPr>
+          <w:rStyle w:val="VerbatimChar"/>
+        </w:rPr>
+        <w:t xml:space="preserve">##                           PC1    PC2    PC3    PC4    PC5     PC6     PC7</w:t>
+      </w:r>
+      <w:r>
+        <w:br/>
+      </w:r>
+      <w:r>
+        <w:rPr>
+          <w:rStyle w:val="VerbatimChar"/>
+        </w:rPr>
+        <w:t xml:space="preserve">## Standard deviation     2.1063 1.4618 1.1688 0.9701 0.7204 0.62941 0.33038</w:t>
+      </w:r>
+      <w:r>
+        <w:br/>
+      </w:r>
+      <w:r>
+        <w:rPr>
+          <w:rStyle w:val="VerbatimChar"/>
+        </w:rPr>
+        <w:t xml:space="preserve">## Proportion of Variance 0.4436 0.2137 0.1366 0.0941 0.0519 0.03962 0.01092</w:t>
+      </w:r>
+      <w:r>
+        <w:br/>
+      </w:r>
+      <w:r>
+        <w:rPr>
+          <w:rStyle w:val="VerbatimChar"/>
+        </w:rPr>
+        <w:t xml:space="preserve">## Cumulative Proportion  0.4436 0.6573 0.7939 0.8881 0.9399 0.97956 0.99048</w:t>
+      </w:r>
+      <w:r>
+        <w:br/>
+      </w:r>
+      <w:r>
+        <w:rPr>
+          <w:rStyle w:val="VerbatimChar"/>
+        </w:rPr>
+        <w:t xml:space="preserve">##                            PC8     PC9    PC10</w:t>
+      </w:r>
+      <w:r>
+        <w:br/>
+      </w:r>
+      <w:r>
+        <w:rPr>
+          <w:rStyle w:val="VerbatimChar"/>
+        </w:rPr>
+        <w:t xml:space="preserve">## Standard deviation     0.27702 0.12028 0.06338</w:t>
+      </w:r>
+      <w:r>
+        <w:br/>
+      </w:r>
+      <w:r>
+        <w:rPr>
+          <w:rStyle w:val="VerbatimChar"/>
+        </w:rPr>
+        <w:t xml:space="preserve">## Proportion of Variance 0.00767 0.00145 0.00040</w:t>
+      </w:r>
+      <w:r>
+        <w:br/>
+      </w:r>
+      <w:r>
+        <w:rPr>
+          <w:rStyle w:val="VerbatimChar"/>
+        </w:rPr>
+        <w:t xml:space="preserve">## Cumulative Proportion  0.99815 0.99960 1.00000</w:t>
+      </w:r>
+    </w:p>
+    <w:p>
+      <w:pPr>
+        <w:pStyle w:val="SourceCode"/>
+      </w:pPr>
+      <w:r>
+        <w:rPr>
+          <w:rStyle w:val="VerbatimChar"/>
+        </w:rPr>
+        <w:t xml:space="preserve">## Importance of components:</w:t>
+      </w:r>
+      <w:r>
+        <w:br/>
+      </w:r>
+      <w:r>
+        <w:rPr>
+          <w:rStyle w:val="VerbatimChar"/>
+        </w:rPr>
+        <w:t xml:space="preserve">##                          PC1    PC2    PC3    PC4     PC5     PC6     PC7</w:t>
+      </w:r>
+      <w:r>
+        <w:br/>
+      </w:r>
+      <w:r>
+        <w:rPr>
+          <w:rStyle w:val="VerbatimChar"/>
+        </w:rPr>
+        <w:t xml:space="preserve">## Standard deviation     1.686 1.5041 1.2262 1.0331 0.73399 0.64385 0.48814</w:t>
+      </w:r>
+      <w:r>
+        <w:br/>
+      </w:r>
+      <w:r>
+        <w:rPr>
+          <w:rStyle w:val="VerbatimChar"/>
+        </w:rPr>
+        <w:t xml:space="preserve">## Proportion of Variance 0.316 0.2514 0.1671 0.1186 0.05986 0.04606 0.02648</w:t>
+      </w:r>
+      <w:r>
+        <w:br/>
+      </w:r>
+      <w:r>
+        <w:rPr>
+          <w:rStyle w:val="VerbatimChar"/>
+        </w:rPr>
+        <w:t xml:space="preserve">## Cumulative Proportion  0.316 0.5674 0.7345 0.8530 0.91290 0.95896 0.98543</w:t>
+      </w:r>
+      <w:r>
+        <w:br/>
+      </w:r>
+      <w:r>
+        <w:rPr>
+          <w:rStyle w:val="VerbatimChar"/>
+        </w:rPr>
+        <w:t xml:space="preserve">##                            PC8     PC9</w:t>
+      </w:r>
+      <w:r>
+        <w:br/>
+      </w:r>
+      <w:r>
+        <w:rPr>
+          <w:rStyle w:val="VerbatimChar"/>
+        </w:rPr>
+        <w:t xml:space="preserve">## Standard deviation     0.35144 0.08703</w:t>
+      </w:r>
+      <w:r>
+        <w:br/>
+      </w:r>
+      <w:r>
+        <w:rPr>
+          <w:rStyle w:val="VerbatimChar"/>
+        </w:rPr>
+        <w:t xml:space="preserve">## Proportion of Variance 0.01372 0.00084</w:t>
+      </w:r>
+      <w:r>
+        <w:br/>
+      </w:r>
+      <w:r>
+        <w:rPr>
+          <w:rStyle w:val="VerbatimChar"/>
+        </w:rPr>
+        <w:t xml:space="preserve">## Cumulative Proportion  0.99916 1.00000</w:t>
+      </w:r>
+    </w:p>
+    <w:p>
+      <w:pPr>
+        <w:pStyle w:val="SourceCode"/>
+      </w:pPr>
+      <w:r>
+        <w:rPr>
+          <w:rStyle w:val="VerbatimChar"/>
+        </w:rPr>
+        <w:t xml:space="preserve">## Importance of components:</w:t>
+      </w:r>
+      <w:r>
+        <w:br/>
+      </w:r>
+      <w:r>
+        <w:rPr>
+          <w:rStyle w:val="VerbatimChar"/>
+        </w:rPr>
+        <w:t xml:space="preserve">##                           PC1    PC2    PC3     PC4     PC5     PC6     PC7</w:t>
+      </w:r>
+      <w:r>
+        <w:br/>
+      </w:r>
+      <w:r>
+        <w:rPr>
+          <w:rStyle w:val="VerbatimChar"/>
+        </w:rPr>
+        <w:t xml:space="preserve">## Standard deviation     2.1616 1.5180 1.2283 1.04074 0.97526 0.86736 0.65054</w:t>
+      </w:r>
+      <w:r>
+        <w:br/>
+      </w:r>
+      <w:r>
+        <w:rPr>
+          <w:rStyle w:val="VerbatimChar"/>
+        </w:rPr>
+        <w:t xml:space="preserve">## Proportion of Variance 0.3894 0.1920 0.1257 0.09026 0.07926 0.06269 0.03527</w:t>
+      </w:r>
+      <w:r>
+        <w:br/>
+      </w:r>
+      <w:r>
+        <w:rPr>
+          <w:rStyle w:val="VerbatimChar"/>
+        </w:rPr>
+        <w:t xml:space="preserve">## Cumulative Proportion  0.3894 0.5814 0.7071 0.79739 0.87665 0.93935 0.97461</w:t>
+      </w:r>
+      <w:r>
+        <w:br/>
+      </w:r>
+      <w:r>
+        <w:rPr>
+          <w:rStyle w:val="VerbatimChar"/>
+        </w:rPr>
+        <w:t xml:space="preserve">##                            PC8     PC9    PC10    PC11    PC12</w:t>
+      </w:r>
+      <w:r>
+        <w:br/>
+      </w:r>
+      <w:r>
+        <w:rPr>
+          <w:rStyle w:val="VerbatimChar"/>
+        </w:rPr>
+        <w:t xml:space="preserve">## Standard deviation     0.42009 0.29946 0.17104 0.09595 0.00494</w:t>
+      </w:r>
+      <w:r>
+        <w:br/>
+      </w:r>
+      <w:r>
+        <w:rPr>
+          <w:rStyle w:val="VerbatimChar"/>
+        </w:rPr>
+        <w:t xml:space="preserve">## Proportion of Variance 0.01471 0.00747 0.00244 0.00077 0.00000</w:t>
+      </w:r>
+      <w:r>
+        <w:br/>
+      </w:r>
+      <w:r>
+        <w:rPr>
+          <w:rStyle w:val="VerbatimChar"/>
+        </w:rPr>
+        <w:t xml:space="preserve">## Cumulative Proportion  0.98932 0.99679 0.99923 1.00000 1.00000</w:t>
+      </w:r>
+    </w:p>
+    <w:p>
+      <w:pPr>
+        <w:pStyle w:val="SourceCode"/>
+      </w:pPr>
+      <w:r>
+        <w:rPr>
+          <w:rStyle w:val="VerbatimChar"/>
+        </w:rPr>
+        <w:t xml:space="preserve">## Importance of components:</w:t>
+      </w:r>
+      <w:r>
+        <w:br/>
+      </w:r>
+      <w:r>
+        <w:rPr>
+          <w:rStyle w:val="VerbatimChar"/>
+        </w:rPr>
+        <w:t xml:space="preserve">##                           PC1    PC2    PC3    PC4     PC5     PC6     PC7</w:t>
+      </w:r>
+      <w:r>
+        <w:br/>
+      </w:r>
+      <w:r>
+        <w:rPr>
+          <w:rStyle w:val="VerbatimChar"/>
+        </w:rPr>
+        <w:t xml:space="preserve">## Standard deviation     1.9046 1.5645 1.1973 1.0552 0.95751 0.87128 0.66114</w:t>
+      </w:r>
+      <w:r>
+        <w:br/>
+      </w:r>
+      <w:r>
+        <w:rPr>
+          <w:rStyle w:val="VerbatimChar"/>
+        </w:rPr>
+        <w:t xml:space="preserve">## Proportion of Variance 0.3298 0.2225 0.1303 0.1012 0.08335 0.06901 0.03974</w:t>
+      </w:r>
+      <w:r>
+        <w:br/>
+      </w:r>
+      <w:r>
+        <w:rPr>
+          <w:rStyle w:val="VerbatimChar"/>
+        </w:rPr>
+        <w:t xml:space="preserve">## Cumulative Proportion  0.3298 0.5523 0.6826 0.7839 0.86720 0.93621 0.97595</w:t>
+      </w:r>
+      <w:r>
+        <w:br/>
+      </w:r>
+      <w:r>
+        <w:rPr>
+          <w:rStyle w:val="VerbatimChar"/>
+        </w:rPr>
+        <w:t xml:space="preserve">##                            PC8     PC9    PC10    PC11</w:t>
+      </w:r>
+      <w:r>
+        <w:br/>
+      </w:r>
+      <w:r>
+        <w:rPr>
+          <w:rStyle w:val="VerbatimChar"/>
+        </w:rPr>
+        <w:t xml:space="preserve">## Standard deviation     0.46140 0.19371 0.10781 0.05046</w:t>
+      </w:r>
+      <w:r>
+        <w:br/>
+      </w:r>
+      <w:r>
+        <w:rPr>
+          <w:rStyle w:val="VerbatimChar"/>
+        </w:rPr>
+        <w:t xml:space="preserve">## Proportion of Variance 0.01935 0.00341 0.00106 0.00023</w:t>
+      </w:r>
+      <w:r>
+        <w:br/>
+      </w:r>
+      <w:r>
+        <w:rPr>
+          <w:rStyle w:val="VerbatimChar"/>
+        </w:rPr>
+        <w:t xml:space="preserve">## Cumulative Proportion  0.99530 0.99871 0.99977 1.00000</w:t>
+      </w:r>
+    </w:p>
+    <w:p>
+      <w:pPr>
+        <w:pStyle w:val="SourceCode"/>
+      </w:pPr>
+      <w:r>
+        <w:rPr>
+          <w:rStyle w:val="VerbatimChar"/>
+        </w:rPr>
+        <w:t xml:space="preserve">## Importance of components:</w:t>
+      </w:r>
+      <w:r>
+        <w:br/>
+      </w:r>
+      <w:r>
+        <w:rPr>
+          <w:rStyle w:val="VerbatimChar"/>
+        </w:rPr>
+        <w:t xml:space="preserve">##                           PC1    PC2    PC3    PC4     PC5     PC6     PC7</w:t>
+      </w:r>
+      <w:r>
+        <w:br/>
+      </w:r>
+      <w:r>
+        <w:rPr>
+          <w:rStyle w:val="VerbatimChar"/>
+        </w:rPr>
+        <w:t xml:space="preserve">## Standard deviation     1.9014 1.3650 1.1634 1.0113 0.89207 0.86017 0.63626</w:t>
+      </w:r>
+      <w:r>
+        <w:br/>
+      </w:r>
+      <w:r>
+        <w:rPr>
+          <w:rStyle w:val="VerbatimChar"/>
+        </w:rPr>
+        <w:t xml:space="preserve">## Proportion of Variance 0.3615 0.1863 0.1353 0.1023 0.07958 0.07399 0.04048</w:t>
+      </w:r>
+      <w:r>
+        <w:br/>
+      </w:r>
+      <w:r>
+        <w:rPr>
+          <w:rStyle w:val="VerbatimChar"/>
+        </w:rPr>
+        <w:t xml:space="preserve">## Cumulative Proportion  0.3615 0.5478 0.6832 0.7855 0.86504 0.93903 0.97951</w:t>
+      </w:r>
+      <w:r>
+        <w:br/>
+      </w:r>
+      <w:r>
+        <w:rPr>
+          <w:rStyle w:val="VerbatimChar"/>
+        </w:rPr>
+        <w:t xml:space="preserve">##                            PC8     PC9    PC10</w:t>
+      </w:r>
+      <w:r>
+        <w:br/>
+      </w:r>
+      <w:r>
+        <w:rPr>
+          <w:rStyle w:val="VerbatimChar"/>
+        </w:rPr>
+        <w:t xml:space="preserve">## Standard deviation     0.41974 0.14026 0.09507</w:t>
+      </w:r>
+      <w:r>
+        <w:br/>
+      </w:r>
+      <w:r>
+        <w:rPr>
+          <w:rStyle w:val="VerbatimChar"/>
+        </w:rPr>
+        <w:t xml:space="preserve">## Proportion of Variance 0.01762 0.00197 0.00090</w:t>
+      </w:r>
+      <w:r>
+        <w:br/>
+      </w:r>
+      <w:r>
+        <w:rPr>
+          <w:rStyle w:val="VerbatimChar"/>
+        </w:rPr>
+        <w:t xml:space="preserve">## Cumulative Proportion  0.99713 0.99910 1.00000</w:t>
+      </w:r>
+    </w:p>
+    <w:p>
+      <w:pPr>
+        <w:pStyle w:val="SourceCode"/>
+      </w:pPr>
+      <w:r>
+        <w:rPr>
+          <w:rStyle w:val="VerbatimChar"/>
+        </w:rPr>
+        <w:t xml:space="preserve">## Importance of components:</w:t>
+      </w:r>
+      <w:r>
+        <w:br/>
+      </w:r>
+      <w:r>
+        <w:rPr>
+          <w:rStyle w:val="VerbatimChar"/>
+        </w:rPr>
+        <w:t xml:space="preserve">##                           PC1    PC2    PC3    PC4     PC5     PC6     PC7</w:t>
+      </w:r>
+      <w:r>
+        <w:br/>
+      </w:r>
+      <w:r>
+        <w:rPr>
+          <w:rStyle w:val="VerbatimChar"/>
+        </w:rPr>
+        <w:t xml:space="preserve">## Standard deviation     1.8727 1.6005 1.1840 1.1551 0.84125 0.80525 0.63582</w:t>
+      </w:r>
+      <w:r>
+        <w:br/>
+      </w:r>
+      <w:r>
+        <w:rPr>
+          <w:rStyle w:val="VerbatimChar"/>
+        </w:rPr>
+        <w:t xml:space="preserve">## Proportion of Variance 0.3188 0.2329 0.1275 0.1213 0.06434 0.05895 0.03675</w:t>
+      </w:r>
+      <w:r>
+        <w:br/>
+      </w:r>
+      <w:r>
+        <w:rPr>
+          <w:rStyle w:val="VerbatimChar"/>
+        </w:rPr>
+        <w:t xml:space="preserve">## Cumulative Proportion  0.3188 0.5517 0.6792 0.8004 0.86477 0.92372 0.96047</w:t>
+      </w:r>
+      <w:r>
+        <w:br/>
+      </w:r>
+      <w:r>
+        <w:rPr>
+          <w:rStyle w:val="VerbatimChar"/>
+        </w:rPr>
+        <w:t xml:space="preserve">##                            PC8     PC9    PC10     PC11</w:t>
+      </w:r>
+      <w:r>
+        <w:br/>
+      </w:r>
+      <w:r>
+        <w:rPr>
+          <w:rStyle w:val="VerbatimChar"/>
+        </w:rPr>
+        <w:t xml:space="preserve">## Standard deviation     0.48574 0.43123 0.11345 0.005484</w:t>
+      </w:r>
+      <w:r>
+        <w:br/>
+      </w:r>
+      <w:r>
+        <w:rPr>
+          <w:rStyle w:val="VerbatimChar"/>
+        </w:rPr>
+        <w:t xml:space="preserve">## Proportion of Variance 0.02145 0.01691 0.00117 0.000000</w:t>
+      </w:r>
+      <w:r>
+        <w:br/>
+      </w:r>
+      <w:r>
+        <w:rPr>
+          <w:rStyle w:val="VerbatimChar"/>
+        </w:rPr>
+        <w:t xml:space="preserve">## Cumulative Proportion  0.98192 0.99883 1.00000 1.000000</w:t>
+      </w:r>
+    </w:p>
+    <w:p>
+      <w:pPr>
+        <w:pStyle w:val="SourceCode"/>
+      </w:pPr>
+      <w:r>
+        <w:rPr>
+          <w:rStyle w:val="VerbatimChar"/>
+        </w:rPr>
+        <w:t xml:space="preserve">## Importance of components:</w:t>
+      </w:r>
+      <w:r>
+        <w:br/>
+      </w:r>
+      <w:r>
+        <w:rPr>
+          <w:rStyle w:val="VerbatimChar"/>
+        </w:rPr>
+        <w:t xml:space="preserve">##                           PC1    PC2   PC3     PC4     PC5     PC6     PC7</w:t>
+      </w:r>
+      <w:r>
+        <w:br/>
+      </w:r>
+      <w:r>
+        <w:rPr>
+          <w:rStyle w:val="VerbatimChar"/>
+        </w:rPr>
+        <w:t xml:space="preserve">## Standard deviation     1.7472 1.3638 1.169 0.87510 0.74088 0.51244 0.32608</w:t>
+      </w:r>
+      <w:r>
+        <w:br/>
+      </w:r>
+      <w:r>
+        <w:rPr>
+          <w:rStyle w:val="VerbatimChar"/>
+        </w:rPr>
+        <w:t xml:space="preserve">## Proportion of Variance 0.3816 0.2325 0.171 0.09573 0.06861 0.03282 0.01329</w:t>
+      </w:r>
+      <w:r>
+        <w:br/>
+      </w:r>
+      <w:r>
+        <w:rPr>
+          <w:rStyle w:val="VerbatimChar"/>
+        </w:rPr>
+        <w:t xml:space="preserve">## Cumulative Proportion  0.3816 0.6141 0.785 0.88076 0.94937 0.98220 0.99549</w:t>
+      </w:r>
+      <w:r>
+        <w:br/>
+      </w:r>
+      <w:r>
+        <w:rPr>
+          <w:rStyle w:val="VerbatimChar"/>
+        </w:rPr>
+        <w:t xml:space="preserve">##                            PC8</w:t>
+      </w:r>
+      <w:r>
+        <w:br/>
+      </w:r>
+      <w:r>
+        <w:rPr>
+          <w:rStyle w:val="VerbatimChar"/>
+        </w:rPr>
+        <w:t xml:space="preserve">## Standard deviation     0.19001</w:t>
+      </w:r>
+      <w:r>
+        <w:br/>
+      </w:r>
+      <w:r>
+        <w:rPr>
+          <w:rStyle w:val="VerbatimChar"/>
+        </w:rPr>
+        <w:t xml:space="preserve">## Proportion of Variance 0.00451</w:t>
+      </w:r>
+      <w:r>
+        <w:br/>
+      </w:r>
+      <w:r>
+        <w:rPr>
+          <w:rStyle w:val="VerbatimChar"/>
+        </w:rPr>
+        <w:t xml:space="preserve">## Cumulative Proportion  1.00000</w:t>
       </w:r>
     </w:p>
     <w:p>
@@ -725,7 +1519,7 @@
         <w:rPr>
           <w:rStyle w:val="VerbatimChar"/>
         </w:rPr>
-        <w:t xml:space="preserve">## [1] 0.5400877</w:t>
+        <w:t xml:space="preserve">## [1] 0.4773373</w:t>
       </w:r>
     </w:p>
     <w:p>
@@ -749,6 +1543,1598 @@
                   </pic:nvPicPr>
                   <pic:blipFill>
                     <a:blip r:embed="rId30"/>
+                    <a:stretch>
+                      <a:fillRect/>
+                    </a:stretch>
+                  </pic:blipFill>
+                  <pic:spPr bwMode="auto">
+                    <a:xfrm>
+                      <a:off x="0" y="0"/>
+                      <a:ext cx="4620126" cy="3696101"/>
+                    </a:xfrm>
+                    <a:prstGeom prst="rect">
+                      <a:avLst/>
+                    </a:prstGeom>
+                    <a:noFill/>
+                    <a:ln w="9525">
+                      <a:noFill/>
+                      <a:headEnd/>
+                      <a:tailEnd/>
+                    </a:ln>
+                  </pic:spPr>
+                </pic:pic>
+              </a:graphicData>
+            </a:graphic>
+          </wp:inline>
+        </w:drawing>
+      </w:r>
+    </w:p>
+    <w:p>
+      <w:pPr>
+        <w:pStyle w:val="SourceCode"/>
+      </w:pPr>
+      <w:r>
+        <w:rPr>
+          <w:rStyle w:val="VerbatimChar"/>
+        </w:rPr>
+        <w:t xml:space="preserve">## [1] "1_PR"   "2_PR"   "3_PR"   "10_PN"  "10_PNR" "11_PN"</w:t>
+      </w:r>
+    </w:p>
+    <w:p>
+      <w:pPr>
+        <w:pStyle w:val="SourceCode"/>
+      </w:pPr>
+      <w:r>
+        <w:rPr>
+          <w:rStyle w:val="VerbatimChar"/>
+        </w:rPr>
+        <w:t xml:space="preserve">## Importance of components:</w:t>
+      </w:r>
+      <w:r>
+        <w:br/>
+      </w:r>
+      <w:r>
+        <w:rPr>
+          <w:rStyle w:val="VerbatimChar"/>
+        </w:rPr>
+        <w:t xml:space="preserve">##                          PC1    PC2    PC3    PC4     PC5       PC6</w:t>
+      </w:r>
+      <w:r>
+        <w:br/>
+      </w:r>
+      <w:r>
+        <w:rPr>
+          <w:rStyle w:val="VerbatimChar"/>
+        </w:rPr>
+        <w:t xml:space="preserve">## Standard deviation     2.744 2.6898 1.9243 1.4908 0.86997 3.619e-16</w:t>
+      </w:r>
+      <w:r>
+        <w:br/>
+      </w:r>
+      <w:r>
+        <w:rPr>
+          <w:rStyle w:val="VerbatimChar"/>
+        </w:rPr>
+        <w:t xml:space="preserve">## Proportion of Variance 0.351 0.3374 0.1727 0.1036 0.03529 0.000e+00</w:t>
+      </w:r>
+      <w:r>
+        <w:br/>
+      </w:r>
+      <w:r>
+        <w:rPr>
+          <w:rStyle w:val="VerbatimChar"/>
+        </w:rPr>
+        <w:t xml:space="preserve">## Cumulative Proportion  0.351 0.6884 0.8611 0.9647 1.00000 1.000e+00</w:t>
+      </w:r>
+    </w:p>
+    <w:p>
+      <w:pPr>
+        <w:pStyle w:val="SourceCode"/>
+      </w:pPr>
+      <w:r>
+        <w:rPr>
+          <w:rStyle w:val="VerbatimChar"/>
+        </w:rPr>
+        <w:t xml:space="preserve">## Importance of components:</w:t>
+      </w:r>
+      <w:r>
+        <w:br/>
+      </w:r>
+      <w:r>
+        <w:rPr>
+          <w:rStyle w:val="VerbatimChar"/>
+        </w:rPr>
+        <w:t xml:space="preserve">##                          PC1    PC2     PC3     PC4     PC5       PC6</w:t>
+      </w:r>
+      <w:r>
+        <w:br/>
+      </w:r>
+      <w:r>
+        <w:rPr>
+          <w:rStyle w:val="VerbatimChar"/>
+        </w:rPr>
+        <w:t xml:space="preserve">## Standard deviation     1.827 1.3247 0.68551 0.31733 0.05482 1.406e-17</w:t>
+      </w:r>
+      <w:r>
+        <w:br/>
+      </w:r>
+      <w:r>
+        <w:rPr>
+          <w:rStyle w:val="VerbatimChar"/>
+        </w:rPr>
+        <w:t xml:space="preserve">## Proportion of Variance 0.589 0.3097 0.08295 0.01777 0.00053 0.000e+00</w:t>
+      </w:r>
+      <w:r>
+        <w:br/>
+      </w:r>
+      <w:r>
+        <w:rPr>
+          <w:rStyle w:val="VerbatimChar"/>
+        </w:rPr>
+        <w:t xml:space="preserve">## Cumulative Proportion  0.589 0.8988 0.98169 0.99947 1.00000 1.000e+00</w:t>
+      </w:r>
+    </w:p>
+    <w:p>
+      <w:pPr>
+        <w:pStyle w:val="SourceCode"/>
+      </w:pPr>
+      <w:r>
+        <w:rPr>
+          <w:rStyle w:val="VerbatimChar"/>
+        </w:rPr>
+        <w:t xml:space="preserve">## Importance of components:</w:t>
+      </w:r>
+      <w:r>
+        <w:br/>
+      </w:r>
+      <w:r>
+        <w:rPr>
+          <w:rStyle w:val="VerbatimChar"/>
+        </w:rPr>
+        <w:t xml:space="preserve">##                           PC1    PC2    PC3     PC4     PC5       PC6</w:t>
+      </w:r>
+      <w:r>
+        <w:br/>
+      </w:r>
+      <w:r>
+        <w:rPr>
+          <w:rStyle w:val="VerbatimChar"/>
+        </w:rPr>
+        <w:t xml:space="preserve">## Standard deviation     2.6106 2.0813 1.3468 1.20646 0.55485 2.623e-16</w:t>
+      </w:r>
+      <w:r>
+        <w:br/>
+      </w:r>
+      <w:r>
+        <w:rPr>
+          <w:rStyle w:val="VerbatimChar"/>
+        </w:rPr>
+        <w:t xml:space="preserve">## Proportion of Variance 0.4628 0.2942 0.1232 0.09885 0.02091 0.000e+00</w:t>
+      </w:r>
+      <w:r>
+        <w:br/>
+      </w:r>
+      <w:r>
+        <w:rPr>
+          <w:rStyle w:val="VerbatimChar"/>
+        </w:rPr>
+        <w:t xml:space="preserve">## Cumulative Proportion  0.4628 0.7570 0.8802 0.97909 1.00000 1.000e+00</w:t>
+      </w:r>
+    </w:p>
+    <w:p>
+      <w:pPr>
+        <w:pStyle w:val="SourceCode"/>
+      </w:pPr>
+      <w:r>
+        <w:rPr>
+          <w:rStyle w:val="VerbatimChar"/>
+        </w:rPr>
+        <w:t xml:space="preserve">## Importance of components:</w:t>
+      </w:r>
+      <w:r>
+        <w:br/>
+      </w:r>
+      <w:r>
+        <w:rPr>
+          <w:rStyle w:val="VerbatimChar"/>
+        </w:rPr>
+        <w:t xml:space="preserve">##                           PC1    PC2    PC3     PC4     PC5       PC6</w:t>
+      </w:r>
+      <w:r>
+        <w:br/>
+      </w:r>
+      <w:r>
+        <w:rPr>
+          <w:rStyle w:val="VerbatimChar"/>
+        </w:rPr>
+        <w:t xml:space="preserve">## Standard deviation     2.6021 1.9379 1.3385 1.10192 0.55222 3.755e-16</w:t>
+      </w:r>
+      <w:r>
+        <w:br/>
+      </w:r>
+      <w:r>
+        <w:rPr>
+          <w:rStyle w:val="VerbatimChar"/>
+        </w:rPr>
+        <w:t xml:space="preserve">## Proportion of Variance 0.4893 0.2714 0.1295 0.08775 0.02204 0.000e+00</w:t>
+      </w:r>
+      <w:r>
+        <w:br/>
+      </w:r>
+      <w:r>
+        <w:rPr>
+          <w:rStyle w:val="VerbatimChar"/>
+        </w:rPr>
+        <w:t xml:space="preserve">## Cumulative Proportion  0.4893 0.7607 0.8902 0.97796 1.00000 1.000e+00</w:t>
+      </w:r>
+    </w:p>
+    <w:p>
+      <w:pPr>
+        <w:pStyle w:val="SourceCode"/>
+      </w:pPr>
+      <w:r>
+        <w:rPr>
+          <w:rStyle w:val="VerbatimChar"/>
+        </w:rPr>
+        <w:t xml:space="preserve">## Importance of components:</w:t>
+      </w:r>
+      <w:r>
+        <w:br/>
+      </w:r>
+      <w:r>
+        <w:rPr>
+          <w:rStyle w:val="VerbatimChar"/>
+        </w:rPr>
+        <w:t xml:space="preserve">##                           PC1    PC2    PC3     PC4     PC5       PC6</w:t>
+      </w:r>
+      <w:r>
+        <w:br/>
+      </w:r>
+      <w:r>
+        <w:rPr>
+          <w:rStyle w:val="VerbatimChar"/>
+        </w:rPr>
+        <w:t xml:space="preserve">## Standard deviation     2.3139 1.8883 1.4437 0.76395 0.54124 2.072e-16</w:t>
+      </w:r>
+      <w:r>
+        <w:br/>
+      </w:r>
+      <w:r>
+        <w:rPr>
+          <w:rStyle w:val="VerbatimChar"/>
+        </w:rPr>
+        <w:t xml:space="preserve">## Proportion of Variance 0.4507 0.3001 0.1754 0.04912 0.02466 0.000e+00</w:t>
+      </w:r>
+      <w:r>
+        <w:br/>
+      </w:r>
+      <w:r>
+        <w:rPr>
+          <w:rStyle w:val="VerbatimChar"/>
+        </w:rPr>
+        <w:t xml:space="preserve">## Cumulative Proportion  0.4507 0.7508 0.9262 0.97534 1.00000 1.000e+00</w:t>
+      </w:r>
+    </w:p>
+    <w:p>
+      <w:pPr>
+        <w:pStyle w:val="SourceCode"/>
+      </w:pPr>
+      <w:r>
+        <w:rPr>
+          <w:rStyle w:val="VerbatimChar"/>
+        </w:rPr>
+        <w:t xml:space="preserve">## Importance of components:</w:t>
+      </w:r>
+      <w:r>
+        <w:br/>
+      </w:r>
+      <w:r>
+        <w:rPr>
+          <w:rStyle w:val="VerbatimChar"/>
+        </w:rPr>
+        <w:t xml:space="preserve">##                           PC1    PC2    PC3     PC4    PC5       PC6</w:t>
+      </w:r>
+      <w:r>
+        <w:br/>
+      </w:r>
+      <w:r>
+        <w:rPr>
+          <w:rStyle w:val="VerbatimChar"/>
+        </w:rPr>
+        <w:t xml:space="preserve">## Standard deviation     2.6108 2.0814 1.3482 1.20703 0.5576 1.707e-16</w:t>
+      </w:r>
+      <w:r>
+        <w:br/>
+      </w:r>
+      <w:r>
+        <w:rPr>
+          <w:rStyle w:val="VerbatimChar"/>
+        </w:rPr>
+        <w:t xml:space="preserve">## Proportion of Variance 0.4626 0.2940 0.1234 0.09888 0.0211 0.000e+00</w:t>
+      </w:r>
+      <w:r>
+        <w:br/>
+      </w:r>
+      <w:r>
+        <w:rPr>
+          <w:rStyle w:val="VerbatimChar"/>
+        </w:rPr>
+        <w:t xml:space="preserve">## Cumulative Proportion  0.4626 0.7567 0.8800 0.97890 1.0000 1.000e+00</w:t>
+      </w:r>
+    </w:p>
+    <w:p>
+      <w:pPr>
+        <w:pStyle w:val="SourceCode"/>
+      </w:pPr>
+      <w:r>
+        <w:rPr>
+          <w:rStyle w:val="VerbatimChar"/>
+        </w:rPr>
+        <w:t xml:space="preserve">## Importance of components:</w:t>
+      </w:r>
+      <w:r>
+        <w:br/>
+      </w:r>
+      <w:r>
+        <w:rPr>
+          <w:rStyle w:val="VerbatimChar"/>
+        </w:rPr>
+        <w:t xml:space="preserve">##                           PC1    PC2    PC3    PC4     PC5       PC6</w:t>
+      </w:r>
+      <w:r>
+        <w:br/>
+      </w:r>
+      <w:r>
+        <w:rPr>
+          <w:rStyle w:val="VerbatimChar"/>
+        </w:rPr>
+        <w:t xml:space="preserve">## Standard deviation     2.4938 2.0893 1.3581 1.3149 0.49419 1.049e-16</w:t>
+      </w:r>
+      <w:r>
+        <w:br/>
+      </w:r>
+      <w:r>
+        <w:rPr>
+          <w:rStyle w:val="VerbatimChar"/>
+        </w:rPr>
+        <w:t xml:space="preserve">## Proportion of Variance 0.4318 0.3031 0.1281 0.1201 0.01696 0.000e+00</w:t>
+      </w:r>
+      <w:r>
+        <w:br/>
+      </w:r>
+      <w:r>
+        <w:rPr>
+          <w:rStyle w:val="VerbatimChar"/>
+        </w:rPr>
+        <w:t xml:space="preserve">## Cumulative Proportion  0.4318 0.7349 0.8630 0.9830 1.00000 1.000e+00</w:t>
+      </w:r>
+    </w:p>
+    <w:p>
+      <w:pPr>
+        <w:pStyle w:val="SourceCode"/>
+      </w:pPr>
+      <w:r>
+        <w:rPr>
+          <w:rStyle w:val="VerbatimChar"/>
+        </w:rPr>
+        <w:t xml:space="preserve">## Importance of components:</w:t>
+      </w:r>
+      <w:r>
+        <w:br/>
+      </w:r>
+      <w:r>
+        <w:rPr>
+          <w:rStyle w:val="VerbatimChar"/>
+        </w:rPr>
+        <w:t xml:space="preserve">##                           PC1    PC2    PC3    PC4     PC5       PC6</w:t>
+      </w:r>
+      <w:r>
+        <w:br/>
+      </w:r>
+      <w:r>
+        <w:rPr>
+          <w:rStyle w:val="VerbatimChar"/>
+        </w:rPr>
+        <w:t xml:space="preserve">## Standard deviation     2.3701 1.9690 1.3177 1.1609 0.49165 2.878e-16</w:t>
+      </w:r>
+      <w:r>
+        <w:br/>
+      </w:r>
+      <w:r>
+        <w:rPr>
+          <w:rStyle w:val="VerbatimChar"/>
+        </w:rPr>
+        <w:t xml:space="preserve">## Proportion of Variance 0.4382 0.3024 0.1354 0.1051 0.01885 0.000e+00</w:t>
+      </w:r>
+      <w:r>
+        <w:br/>
+      </w:r>
+      <w:r>
+        <w:rPr>
+          <w:rStyle w:val="VerbatimChar"/>
+        </w:rPr>
+        <w:t xml:space="preserve">## Cumulative Proportion  0.4382 0.7406 0.8760 0.9811 1.00000 1.000e+00</w:t>
+      </w:r>
+    </w:p>
+    <w:p>
+      <w:pPr>
+        <w:pStyle w:val="SourceCode"/>
+      </w:pPr>
+      <w:r>
+        <w:rPr>
+          <w:rStyle w:val="VerbatimChar"/>
+        </w:rPr>
+        <w:t xml:space="preserve">## Importance of components:</w:t>
+      </w:r>
+      <w:r>
+        <w:br/>
+      </w:r>
+      <w:r>
+        <w:rPr>
+          <w:rStyle w:val="VerbatimChar"/>
+        </w:rPr>
+        <w:t xml:space="preserve">##                           PC1    PC2    PC3     PC4    PC5       PC6</w:t>
+      </w:r>
+      <w:r>
+        <w:br/>
+      </w:r>
+      <w:r>
+        <w:rPr>
+          <w:rStyle w:val="VerbatimChar"/>
+        </w:rPr>
+        <w:t xml:space="preserve">## Standard deviation     2.1292 1.9001 1.2687 1.04276 0.7498 2.639e-16</w:t>
+      </w:r>
+      <w:r>
+        <w:br/>
+      </w:r>
+      <w:r>
+        <w:rPr>
+          <w:rStyle w:val="VerbatimChar"/>
+        </w:rPr>
+        <w:t xml:space="preserve">## Proportion of Variance 0.3976 0.3166 0.1412 0.09535 0.0493 0.000e+00</w:t>
+      </w:r>
+      <w:r>
+        <w:br/>
+      </w:r>
+      <w:r>
+        <w:rPr>
+          <w:rStyle w:val="VerbatimChar"/>
+        </w:rPr>
+        <w:t xml:space="preserve">## Cumulative Proportion  0.3976 0.7142 0.8553 0.95070 1.0000 1.000e+00</w:t>
+      </w:r>
+    </w:p>
+    <w:p>
+      <w:pPr>
+        <w:pStyle w:val="SourceCode"/>
+      </w:pPr>
+      <w:r>
+        <w:rPr>
+          <w:rStyle w:val="VerbatimChar"/>
+        </w:rPr>
+        <w:t xml:space="preserve">## Importance of components:</w:t>
+      </w:r>
+      <w:r>
+        <w:br/>
+      </w:r>
+      <w:r>
+        <w:rPr>
+          <w:rStyle w:val="VerbatimChar"/>
+        </w:rPr>
+        <w:t xml:space="preserve">##                           PC1    PC2    PC3     PC4     PC5       PC6</w:t>
+      </w:r>
+      <w:r>
+        <w:br/>
+      </w:r>
+      <w:r>
+        <w:rPr>
+          <w:rStyle w:val="VerbatimChar"/>
+        </w:rPr>
+        <w:t xml:space="preserve">## Standard deviation     2.0426 1.8502 1.1938 0.93102 0.39158 2.948e-16</w:t>
+      </w:r>
+      <w:r>
+        <w:br/>
+      </w:r>
+      <w:r>
+        <w:rPr>
+          <w:rStyle w:val="VerbatimChar"/>
+        </w:rPr>
+        <w:t xml:space="preserve">## Proportion of Variance 0.4155 0.3409 0.1419 0.08633 0.01527 0.000e+00</w:t>
+      </w:r>
+      <w:r>
+        <w:br/>
+      </w:r>
+      <w:r>
+        <w:rPr>
+          <w:rStyle w:val="VerbatimChar"/>
+        </w:rPr>
+        <w:t xml:space="preserve">## Cumulative Proportion  0.4155 0.7565 0.8984 0.98473 1.00000 1.000e+00</w:t>
+      </w:r>
+    </w:p>
+    <w:p>
+      <w:pPr>
+        <w:pStyle w:val="FirstParagraph"/>
+      </w:pPr>
+      <w:r>
+        <w:drawing>
+          <wp:inline>
+            <wp:extent cx="4620126" cy="3696101"/>
+            <wp:effectExtent b="0" l="0" r="0" t="0"/>
+            <wp:docPr descr="" title="" id="1" name="Picture"/>
+            <a:graphic>
+              <a:graphicData uri="http://schemas.openxmlformats.org/drawingml/2006/picture">
+                <pic:pic>
+                  <pic:nvPicPr>
+                    <pic:cNvPr descr="analysis_files/figure-docx/unnamed-chunk-1-12.png" id="0" name="Picture"/>
+                    <pic:cNvPicPr>
+                      <a:picLocks noChangeArrowheads="1" noChangeAspect="1"/>
+                    </pic:cNvPicPr>
+                  </pic:nvPicPr>
+                  <pic:blipFill>
+                    <a:blip r:embed="rId31"/>
+                    <a:stretch>
+                      <a:fillRect/>
+                    </a:stretch>
+                  </pic:blipFill>
+                  <pic:spPr bwMode="auto">
+                    <a:xfrm>
+                      <a:off x="0" y="0"/>
+                      <a:ext cx="4620126" cy="3696101"/>
+                    </a:xfrm>
+                    <a:prstGeom prst="rect">
+                      <a:avLst/>
+                    </a:prstGeom>
+                    <a:noFill/>
+                    <a:ln w="9525">
+                      <a:noFill/>
+                      <a:headEnd/>
+                      <a:tailEnd/>
+                    </a:ln>
+                  </pic:spPr>
+                </pic:pic>
+              </a:graphicData>
+            </a:graphic>
+          </wp:inline>
+        </w:drawing>
+      </w:r>
+      <w:r>
+        <w:drawing>
+          <wp:inline>
+            <wp:extent cx="4620126" cy="3696101"/>
+            <wp:effectExtent b="0" l="0" r="0" t="0"/>
+            <wp:docPr descr="" title="" id="1" name="Picture"/>
+            <a:graphic>
+              <a:graphicData uri="http://schemas.openxmlformats.org/drawingml/2006/picture">
+                <pic:pic>
+                  <pic:nvPicPr>
+                    <pic:cNvPr descr="analysis_files/figure-docx/unnamed-chunk-1-13.png" id="0" name="Picture"/>
+                    <pic:cNvPicPr>
+                      <a:picLocks noChangeArrowheads="1" noChangeAspect="1"/>
+                    </pic:cNvPicPr>
+                  </pic:nvPicPr>
+                  <pic:blipFill>
+                    <a:blip r:embed="rId32"/>
+                    <a:stretch>
+                      <a:fillRect/>
+                    </a:stretch>
+                  </pic:blipFill>
+                  <pic:spPr bwMode="auto">
+                    <a:xfrm>
+                      <a:off x="0" y="0"/>
+                      <a:ext cx="4620126" cy="3696101"/>
+                    </a:xfrm>
+                    <a:prstGeom prst="rect">
+                      <a:avLst/>
+                    </a:prstGeom>
+                    <a:noFill/>
+                    <a:ln w="9525">
+                      <a:noFill/>
+                      <a:headEnd/>
+                      <a:tailEnd/>
+                    </a:ln>
+                  </pic:spPr>
+                </pic:pic>
+              </a:graphicData>
+            </a:graphic>
+          </wp:inline>
+        </w:drawing>
+      </w:r>
+      <w:r>
+        <w:drawing>
+          <wp:inline>
+            <wp:extent cx="4620126" cy="3696101"/>
+            <wp:effectExtent b="0" l="0" r="0" t="0"/>
+            <wp:docPr descr="" title="" id="1" name="Picture"/>
+            <a:graphic>
+              <a:graphicData uri="http://schemas.openxmlformats.org/drawingml/2006/picture">
+                <pic:pic>
+                  <pic:nvPicPr>
+                    <pic:cNvPr descr="analysis_files/figure-docx/unnamed-chunk-1-14.png" id="0" name="Picture"/>
+                    <pic:cNvPicPr>
+                      <a:picLocks noChangeArrowheads="1" noChangeAspect="1"/>
+                    </pic:cNvPicPr>
+                  </pic:nvPicPr>
+                  <pic:blipFill>
+                    <a:blip r:embed="rId33"/>
+                    <a:stretch>
+                      <a:fillRect/>
+                    </a:stretch>
+                  </pic:blipFill>
+                  <pic:spPr bwMode="auto">
+                    <a:xfrm>
+                      <a:off x="0" y="0"/>
+                      <a:ext cx="4620126" cy="3696101"/>
+                    </a:xfrm>
+                    <a:prstGeom prst="rect">
+                      <a:avLst/>
+                    </a:prstGeom>
+                    <a:noFill/>
+                    <a:ln w="9525">
+                      <a:noFill/>
+                      <a:headEnd/>
+                      <a:tailEnd/>
+                    </a:ln>
+                  </pic:spPr>
+                </pic:pic>
+              </a:graphicData>
+            </a:graphic>
+          </wp:inline>
+        </w:drawing>
+      </w:r>
+      <w:r>
+        <w:drawing>
+          <wp:inline>
+            <wp:extent cx="4620126" cy="3696101"/>
+            <wp:effectExtent b="0" l="0" r="0" t="0"/>
+            <wp:docPr descr="" title="" id="1" name="Picture"/>
+            <a:graphic>
+              <a:graphicData uri="http://schemas.openxmlformats.org/drawingml/2006/picture">
+                <pic:pic>
+                  <pic:nvPicPr>
+                    <pic:cNvPr descr="analysis_files/figure-docx/unnamed-chunk-1-15.png" id="0" name="Picture"/>
+                    <pic:cNvPicPr>
+                      <a:picLocks noChangeArrowheads="1" noChangeAspect="1"/>
+                    </pic:cNvPicPr>
+                  </pic:nvPicPr>
+                  <pic:blipFill>
+                    <a:blip r:embed="rId34"/>
+                    <a:stretch>
+                      <a:fillRect/>
+                    </a:stretch>
+                  </pic:blipFill>
+                  <pic:spPr bwMode="auto">
+                    <a:xfrm>
+                      <a:off x="0" y="0"/>
+                      <a:ext cx="4620126" cy="3696101"/>
+                    </a:xfrm>
+                    <a:prstGeom prst="rect">
+                      <a:avLst/>
+                    </a:prstGeom>
+                    <a:noFill/>
+                    <a:ln w="9525">
+                      <a:noFill/>
+                      <a:headEnd/>
+                      <a:tailEnd/>
+                    </a:ln>
+                  </pic:spPr>
+                </pic:pic>
+              </a:graphicData>
+            </a:graphic>
+          </wp:inline>
+        </w:drawing>
+      </w:r>
+      <w:r>
+        <w:drawing>
+          <wp:inline>
+            <wp:extent cx="4620126" cy="3696101"/>
+            <wp:effectExtent b="0" l="0" r="0" t="0"/>
+            <wp:docPr descr="" title="" id="1" name="Picture"/>
+            <a:graphic>
+              <a:graphicData uri="http://schemas.openxmlformats.org/drawingml/2006/picture">
+                <pic:pic>
+                  <pic:nvPicPr>
+                    <pic:cNvPr descr="analysis_files/figure-docx/unnamed-chunk-1-16.png" id="0" name="Picture"/>
+                    <pic:cNvPicPr>
+                      <a:picLocks noChangeArrowheads="1" noChangeAspect="1"/>
+                    </pic:cNvPicPr>
+                  </pic:nvPicPr>
+                  <pic:blipFill>
+                    <a:blip r:embed="rId35"/>
+                    <a:stretch>
+                      <a:fillRect/>
+                    </a:stretch>
+                  </pic:blipFill>
+                  <pic:spPr bwMode="auto">
+                    <a:xfrm>
+                      <a:off x="0" y="0"/>
+                      <a:ext cx="4620126" cy="3696101"/>
+                    </a:xfrm>
+                    <a:prstGeom prst="rect">
+                      <a:avLst/>
+                    </a:prstGeom>
+                    <a:noFill/>
+                    <a:ln w="9525">
+                      <a:noFill/>
+                      <a:headEnd/>
+                      <a:tailEnd/>
+                    </a:ln>
+                  </pic:spPr>
+                </pic:pic>
+              </a:graphicData>
+            </a:graphic>
+          </wp:inline>
+        </w:drawing>
+      </w:r>
+      <w:r>
+        <w:drawing>
+          <wp:inline>
+            <wp:extent cx="4620126" cy="3696101"/>
+            <wp:effectExtent b="0" l="0" r="0" t="0"/>
+            <wp:docPr descr="" title="" id="1" name="Picture"/>
+            <a:graphic>
+              <a:graphicData uri="http://schemas.openxmlformats.org/drawingml/2006/picture">
+                <pic:pic>
+                  <pic:nvPicPr>
+                    <pic:cNvPr descr="analysis_files/figure-docx/unnamed-chunk-1-17.png" id="0" name="Picture"/>
+                    <pic:cNvPicPr>
+                      <a:picLocks noChangeArrowheads="1" noChangeAspect="1"/>
+                    </pic:cNvPicPr>
+                  </pic:nvPicPr>
+                  <pic:blipFill>
+                    <a:blip r:embed="rId36"/>
+                    <a:stretch>
+                      <a:fillRect/>
+                    </a:stretch>
+                  </pic:blipFill>
+                  <pic:spPr bwMode="auto">
+                    <a:xfrm>
+                      <a:off x="0" y="0"/>
+                      <a:ext cx="4620126" cy="3696101"/>
+                    </a:xfrm>
+                    <a:prstGeom prst="rect">
+                      <a:avLst/>
+                    </a:prstGeom>
+                    <a:noFill/>
+                    <a:ln w="9525">
+                      <a:noFill/>
+                      <a:headEnd/>
+                      <a:tailEnd/>
+                    </a:ln>
+                  </pic:spPr>
+                </pic:pic>
+              </a:graphicData>
+            </a:graphic>
+          </wp:inline>
+        </w:drawing>
+      </w:r>
+    </w:p>
+    <w:p>
+      <w:pPr>
+        <w:pStyle w:val="SourceCode"/>
+      </w:pPr>
+      <w:r>
+        <w:rPr>
+          <w:rStyle w:val="VerbatimChar"/>
+        </w:rPr>
+        <w:t xml:space="preserve">## [1] 0.2825678</w:t>
+      </w:r>
+    </w:p>
+    <w:p>
+      <w:pPr>
+        <w:pStyle w:val="FirstParagraph"/>
+      </w:pPr>
+      <w:r>
+        <w:drawing>
+          <wp:inline>
+            <wp:extent cx="4620126" cy="3696101"/>
+            <wp:effectExtent b="0" l="0" r="0" t="0"/>
+            <wp:docPr descr="" title="" id="1" name="Picture"/>
+            <a:graphic>
+              <a:graphicData uri="http://schemas.openxmlformats.org/drawingml/2006/picture">
+                <pic:pic>
+                  <pic:nvPicPr>
+                    <pic:cNvPr descr="analysis_files/figure-docx/unnamed-chunk-1-18.png" id="0" name="Picture"/>
+                    <pic:cNvPicPr>
+                      <a:picLocks noChangeArrowheads="1" noChangeAspect="1"/>
+                    </pic:cNvPicPr>
+                  </pic:nvPicPr>
+                  <pic:blipFill>
+                    <a:blip r:embed="rId37"/>
+                    <a:stretch>
+                      <a:fillRect/>
+                    </a:stretch>
+                  </pic:blipFill>
+                  <pic:spPr bwMode="auto">
+                    <a:xfrm>
+                      <a:off x="0" y="0"/>
+                      <a:ext cx="4620126" cy="3696101"/>
+                    </a:xfrm>
+                    <a:prstGeom prst="rect">
+                      <a:avLst/>
+                    </a:prstGeom>
+                    <a:noFill/>
+                    <a:ln w="9525">
+                      <a:noFill/>
+                      <a:headEnd/>
+                      <a:tailEnd/>
+                    </a:ln>
+                  </pic:spPr>
+                </pic:pic>
+              </a:graphicData>
+            </a:graphic>
+          </wp:inline>
+        </w:drawing>
+      </w:r>
+    </w:p>
+    <w:p>
+      <w:pPr>
+        <w:pStyle w:val="SourceCode"/>
+      </w:pPr>
+      <w:r>
+        <w:rPr>
+          <w:rStyle w:val="VerbatimChar"/>
+        </w:rPr>
+        <w:t xml:space="preserve">## [1] "4_VN" "5_VN" "6_VN" "6_VR" "7_VR" "8_VR" "9_VR"</w:t>
+      </w:r>
+    </w:p>
+    <w:p>
+      <w:pPr>
+        <w:pStyle w:val="SourceCode"/>
+      </w:pPr>
+      <w:r>
+        <w:rPr>
+          <w:rStyle w:val="VerbatimChar"/>
+        </w:rPr>
+        <w:t xml:space="preserve">## Importance of components:</w:t>
+      </w:r>
+      <w:r>
+        <w:br/>
+      </w:r>
+      <w:r>
+        <w:rPr>
+          <w:rStyle w:val="VerbatimChar"/>
+        </w:rPr>
+        <w:t xml:space="preserve">##                           PC1    PC2    PC3     PC4     PC5     PC6       PC7</w:t>
+      </w:r>
+      <w:r>
+        <w:br/>
+      </w:r>
+      <w:r>
+        <w:rPr>
+          <w:rStyle w:val="VerbatimChar"/>
+        </w:rPr>
+        <w:t xml:space="preserve">## Standard deviation     2.6242 1.9417 1.7480 0.95472 0.50565 0.38668 3.351e-16</w:t>
+      </w:r>
+      <w:r>
+        <w:br/>
+      </w:r>
+      <w:r>
+        <w:rPr>
+          <w:rStyle w:val="VerbatimChar"/>
+        </w:rPr>
+        <w:t xml:space="preserve">## Proportion of Variance 0.4582 0.2509 0.2033 0.06065 0.01701 0.00995 0.000e+00</w:t>
+      </w:r>
+      <w:r>
+        <w:br/>
+      </w:r>
+      <w:r>
+        <w:rPr>
+          <w:rStyle w:val="VerbatimChar"/>
+        </w:rPr>
+        <w:t xml:space="preserve">## Cumulative Proportion  0.4582 0.7091 0.9124 0.97304 0.99005 1.00000 1.000e+00</w:t>
+      </w:r>
+    </w:p>
+    <w:p>
+      <w:pPr>
+        <w:pStyle w:val="SourceCode"/>
+      </w:pPr>
+      <w:r>
+        <w:rPr>
+          <w:rStyle w:val="VerbatimChar"/>
+        </w:rPr>
+        <w:t xml:space="preserve">## Importance of components:</w:t>
+      </w:r>
+      <w:r>
+        <w:br/>
+      </w:r>
+      <w:r>
+        <w:rPr>
+          <w:rStyle w:val="VerbatimChar"/>
+        </w:rPr>
+        <w:t xml:space="preserve">##                           PC1    PC2    PC3     PC4     PC5     PC6      PC7</w:t>
+      </w:r>
+      <w:r>
+        <w:br/>
+      </w:r>
+      <w:r>
+        <w:rPr>
+          <w:rStyle w:val="VerbatimChar"/>
+        </w:rPr>
+        <w:t xml:space="preserve">## Standard deviation     1.9240 1.5458 1.2391 0.67954 0.37399 0.13093 7.52e-17</w:t>
+      </w:r>
+      <w:r>
+        <w:br/>
+      </w:r>
+      <w:r>
+        <w:rPr>
+          <w:rStyle w:val="VerbatimChar"/>
+        </w:rPr>
+        <w:t xml:space="preserve">## Proportion of Variance 0.4489 0.2898 0.1862 0.05601 0.01696 0.00208 0.00e+00</w:t>
+      </w:r>
+      <w:r>
+        <w:br/>
+      </w:r>
+      <w:r>
+        <w:rPr>
+          <w:rStyle w:val="VerbatimChar"/>
+        </w:rPr>
+        <w:t xml:space="preserve">## Cumulative Proportion  0.4489 0.7387 0.9250 0.98096 0.99792 1.00000 1.00e+00</w:t>
+      </w:r>
+    </w:p>
+    <w:p>
+      <w:pPr>
+        <w:pStyle w:val="SourceCode"/>
+      </w:pPr>
+      <w:r>
+        <w:rPr>
+          <w:rStyle w:val="VerbatimChar"/>
+        </w:rPr>
+        <w:t xml:space="preserve">## Importance of components:</w:t>
+      </w:r>
+      <w:r>
+        <w:br/>
+      </w:r>
+      <w:r>
+        <w:rPr>
+          <w:rStyle w:val="VerbatimChar"/>
+        </w:rPr>
+        <w:t xml:space="preserve">##                           PC1    PC2     PC3     PC4     PC5     PC6       PC7</w:t>
+      </w:r>
+      <w:r>
+        <w:br/>
+      </w:r>
+      <w:r>
+        <w:rPr>
+          <w:rStyle w:val="VerbatimChar"/>
+        </w:rPr>
+        <w:t xml:space="preserve">## Standard deviation     1.9285 1.2090 0.53229 0.34267 0.31611 0.10981 1.751e-16</w:t>
+      </w:r>
+      <w:r>
+        <w:br/>
+      </w:r>
+      <w:r>
+        <w:rPr>
+          <w:rStyle w:val="VerbatimChar"/>
+        </w:rPr>
+        <w:t xml:space="preserve">## Proportion of Variance 0.6532 0.2567 0.04976 0.02062 0.01755 0.00212 0.000e+00</w:t>
+      </w:r>
+      <w:r>
+        <w:br/>
+      </w:r>
+      <w:r>
+        <w:rPr>
+          <w:rStyle w:val="VerbatimChar"/>
+        </w:rPr>
+        <w:t xml:space="preserve">## Cumulative Proportion  0.6532 0.9099 0.95971 0.98033 0.99788 1.00000 1.000e+00</w:t>
+      </w:r>
+    </w:p>
+    <w:p>
+      <w:pPr>
+        <w:pStyle w:val="SourceCode"/>
+      </w:pPr>
+      <w:r>
+        <w:rPr>
+          <w:rStyle w:val="VerbatimChar"/>
+        </w:rPr>
+        <w:t xml:space="preserve">## Importance of components:</w:t>
+      </w:r>
+      <w:r>
+        <w:br/>
+      </w:r>
+      <w:r>
+        <w:rPr>
+          <w:rStyle w:val="VerbatimChar"/>
+        </w:rPr>
+        <w:t xml:space="preserve">##                           PC1     PC2     PC3     PC4     PC5     PC6       PC7</w:t>
+      </w:r>
+      <w:r>
+        <w:br/>
+      </w:r>
+      <w:r>
+        <w:rPr>
+          <w:rStyle w:val="VerbatimChar"/>
+        </w:rPr>
+        <w:t xml:space="preserve">## Standard deviation     1.9280 0.63048 0.37824 0.32919 0.29771 0.10160 1.278e-16</w:t>
+      </w:r>
+      <w:r>
+        <w:br/>
+      </w:r>
+      <w:r>
+        <w:rPr>
+          <w:rStyle w:val="VerbatimChar"/>
+        </w:rPr>
+        <w:t xml:space="preserve">## Proportion of Variance 0.8325 0.08903 0.03204 0.02427 0.01985 0.00231 0.000e+00</w:t>
+      </w:r>
+      <w:r>
+        <w:br/>
+      </w:r>
+      <w:r>
+        <w:rPr>
+          <w:rStyle w:val="VerbatimChar"/>
+        </w:rPr>
+        <w:t xml:space="preserve">## Cumulative Proportion  0.8325 0.92152 0.95357 0.97784 0.99769 1.00000 1.000e+00</w:t>
+      </w:r>
+    </w:p>
+    <w:p>
+      <w:pPr>
+        <w:pStyle w:val="SourceCode"/>
+      </w:pPr>
+      <w:r>
+        <w:rPr>
+          <w:rStyle w:val="VerbatimChar"/>
+        </w:rPr>
+        <w:t xml:space="preserve">## Importance of components:</w:t>
+      </w:r>
+      <w:r>
+        <w:br/>
+      </w:r>
+      <w:r>
+        <w:rPr>
+          <w:rStyle w:val="VerbatimChar"/>
+        </w:rPr>
+        <w:t xml:space="preserve">##                           PC1    PC2    PC3     PC4     PC5     PC6       PC7</w:t>
+      </w:r>
+      <w:r>
+        <w:br/>
+      </w:r>
+      <w:r>
+        <w:rPr>
+          <w:rStyle w:val="VerbatimChar"/>
+        </w:rPr>
+        <w:t xml:space="preserve">## Standard deviation     1.7089 1.1719 1.0046 0.54311 0.43317 0.15848 9.831e-17</w:t>
+      </w:r>
+      <w:r>
+        <w:br/>
+      </w:r>
+      <w:r>
+        <w:rPr>
+          <w:rStyle w:val="VerbatimChar"/>
+        </w:rPr>
+        <w:t xml:space="preserve">## Proportion of Variance 0.5026 0.2364 0.1737 0.05076 0.03229 0.00432 0.000e+00</w:t>
+      </w:r>
+      <w:r>
+        <w:br/>
+      </w:r>
+      <w:r>
+        <w:rPr>
+          <w:rStyle w:val="VerbatimChar"/>
+        </w:rPr>
+        <w:t xml:space="preserve">## Cumulative Proportion  0.5026 0.7389 0.9126 0.96339 0.99568 1.00000 1.000e+00</w:t>
+      </w:r>
+    </w:p>
+    <w:p>
+      <w:pPr>
+        <w:pStyle w:val="SourceCode"/>
+      </w:pPr>
+      <w:r>
+        <w:rPr>
+          <w:rStyle w:val="VerbatimChar"/>
+        </w:rPr>
+        <w:t xml:space="preserve">## Importance of components:</w:t>
+      </w:r>
+      <w:r>
+        <w:br/>
+      </w:r>
+      <w:r>
+        <w:rPr>
+          <w:rStyle w:val="VerbatimChar"/>
+        </w:rPr>
+        <w:t xml:space="preserve">##                           PC1    PC2    PC3     PC4    PC5     PC6       PC7</w:t>
+      </w:r>
+      <w:r>
+        <w:br/>
+      </w:r>
+      <w:r>
+        <w:rPr>
+          <w:rStyle w:val="VerbatimChar"/>
+        </w:rPr>
+        <w:t xml:space="preserve">## Standard deviation     1.9783 1.4281 1.0693 0.51618 0.3238 0.13491 1.179e-16</w:t>
+      </w:r>
+      <w:r>
+        <w:br/>
+      </w:r>
+      <w:r>
+        <w:rPr>
+          <w:rStyle w:val="VerbatimChar"/>
+        </w:rPr>
+        <w:t xml:space="preserve">## Proportion of Variance 0.5228 0.2725 0.1527 0.03559 0.0140 0.00243 0.000e+00</w:t>
+      </w:r>
+      <w:r>
+        <w:br/>
+      </w:r>
+      <w:r>
+        <w:rPr>
+          <w:rStyle w:val="VerbatimChar"/>
+        </w:rPr>
+        <w:t xml:space="preserve">## Cumulative Proportion  0.5228 0.7952 0.9480 0.98356 0.9976 1.00000 1.000e+00</w:t>
+      </w:r>
+    </w:p>
+    <w:p>
+      <w:pPr>
+        <w:pStyle w:val="SourceCode"/>
+      </w:pPr>
+      <w:r>
+        <w:rPr>
+          <w:rStyle w:val="VerbatimChar"/>
+        </w:rPr>
+        <w:t xml:space="preserve">## Importance of components:</w:t>
+      </w:r>
+      <w:r>
+        <w:br/>
+      </w:r>
+      <w:r>
+        <w:rPr>
+          <w:rStyle w:val="VerbatimChar"/>
+        </w:rPr>
+        <w:t xml:space="preserve">##                           PC1    PC2    PC3     PC4     PC5     PC6       PC7</w:t>
+      </w:r>
+      <w:r>
+        <w:br/>
+      </w:r>
+      <w:r>
+        <w:rPr>
+          <w:rStyle w:val="VerbatimChar"/>
+        </w:rPr>
+        <w:t xml:space="preserve">## Standard deviation     1.7046 1.4116 1.0498 0.42365 0.30255 0.14542 1.222e-16</w:t>
+      </w:r>
+      <w:r>
+        <w:br/>
+      </w:r>
+      <w:r>
+        <w:rPr>
+          <w:rStyle w:val="VerbatimChar"/>
+        </w:rPr>
+        <w:t xml:space="preserve">## Proportion of Variance 0.4618 0.3167 0.1752 0.02852 0.01455 0.00336 0.000e+00</w:t>
+      </w:r>
+      <w:r>
+        <w:br/>
+      </w:r>
+      <w:r>
+        <w:rPr>
+          <w:rStyle w:val="VerbatimChar"/>
+        </w:rPr>
+        <w:t xml:space="preserve">## Cumulative Proportion  0.4618 0.7784 0.9536 0.98209 0.99664 1.00000 1.000e+00</w:t>
+      </w:r>
+    </w:p>
+    <w:p>
+      <w:pPr>
+        <w:pStyle w:val="SourceCode"/>
+      </w:pPr>
+      <w:r>
+        <w:rPr>
+          <w:rStyle w:val="VerbatimChar"/>
+        </w:rPr>
+        <w:t xml:space="preserve">## Importance of components:</w:t>
+      </w:r>
+      <w:r>
+        <w:br/>
+      </w:r>
+      <w:r>
+        <w:rPr>
+          <w:rStyle w:val="VerbatimChar"/>
+        </w:rPr>
+        <w:t xml:space="preserve">##                           PC1    PC2    PC3     PC4     PC5     PC6       PC7</w:t>
+      </w:r>
+      <w:r>
+        <w:br/>
+      </w:r>
+      <w:r>
+        <w:rPr>
+          <w:rStyle w:val="VerbatimChar"/>
+        </w:rPr>
+        <w:t xml:space="preserve">## Standard deviation     1.5712 1.4056 1.0388 0.38582 0.29978 0.10071 1.196e-16</w:t>
+      </w:r>
+      <w:r>
+        <w:br/>
+      </w:r>
+      <w:r>
+        <w:rPr>
+          <w:rStyle w:val="VerbatimChar"/>
+        </w:rPr>
+        <w:t xml:space="preserve">## Proportion of Variance 0.4277 0.3422 0.1870 0.02579 0.01557 0.00176 0.000e+00</w:t>
+      </w:r>
+      <w:r>
+        <w:br/>
+      </w:r>
+      <w:r>
+        <w:rPr>
+          <w:rStyle w:val="VerbatimChar"/>
+        </w:rPr>
+        <w:t xml:space="preserve">## Cumulative Proportion  0.4277 0.7699 0.9569 0.98267 0.99824 1.00000 1.000e+00</w:t>
+      </w:r>
+    </w:p>
+    <w:p>
+      <w:pPr>
+        <w:pStyle w:val="SourceCode"/>
+      </w:pPr>
+      <w:r>
+        <w:rPr>
+          <w:rStyle w:val="VerbatimChar"/>
+        </w:rPr>
+        <w:t xml:space="preserve">## Importance of components:</w:t>
+      </w:r>
+      <w:r>
+        <w:br/>
+      </w:r>
+      <w:r>
+        <w:rPr>
+          <w:rStyle w:val="VerbatimChar"/>
+        </w:rPr>
+        <w:t xml:space="preserve">##                           PC1    PC2    PC3     PC4     PC5     PC6       PC7</w:t>
+      </w:r>
+      <w:r>
+        <w:br/>
+      </w:r>
+      <w:r>
+        <w:rPr>
+          <w:rStyle w:val="VerbatimChar"/>
+        </w:rPr>
+        <w:t xml:space="preserve">## Standard deviation     2.1018 1.7491 1.3046 0.80423 0.39461 0.20685 1.515e-16</w:t>
+      </w:r>
+      <w:r>
+        <w:br/>
+      </w:r>
+      <w:r>
+        <w:rPr>
+          <w:rStyle w:val="VerbatimChar"/>
+        </w:rPr>
+        <w:t xml:space="preserve">## Proportion of Variance 0.4407 0.3052 0.1698 0.06452 0.01553 0.00427 0.000e+00</w:t>
+      </w:r>
+      <w:r>
+        <w:br/>
+      </w:r>
+      <w:r>
+        <w:rPr>
+          <w:rStyle w:val="VerbatimChar"/>
+        </w:rPr>
+        <w:t xml:space="preserve">## Cumulative Proportion  0.4407 0.7459 0.9157 0.98020 0.99573 1.00000 1.000e+00</w:t>
+      </w:r>
+    </w:p>
+    <w:p>
+      <w:pPr>
+        <w:pStyle w:val="SourceCode"/>
+      </w:pPr>
+      <w:r>
+        <w:rPr>
+          <w:rStyle w:val="VerbatimChar"/>
+        </w:rPr>
+        <w:t xml:space="preserve">## Importance of components:</w:t>
+      </w:r>
+      <w:r>
+        <w:br/>
+      </w:r>
+      <w:r>
+        <w:rPr>
+          <w:rStyle w:val="VerbatimChar"/>
+        </w:rPr>
+        <w:t xml:space="preserve">##                           PC1    PC2     PC3     PC4    PC5    PC6       PC7</w:t>
+      </w:r>
+      <w:r>
+        <w:br/>
+      </w:r>
+      <w:r>
+        <w:rPr>
+          <w:rStyle w:val="VerbatimChar"/>
+        </w:rPr>
+        <w:t xml:space="preserve">## Standard deviation     1.7637 1.1975 0.51295 0.33001 0.2785 0.1025 1.586e-16</w:t>
+      </w:r>
+      <w:r>
+        <w:br/>
+      </w:r>
+      <w:r>
+        <w:rPr>
+          <w:rStyle w:val="VerbatimChar"/>
+        </w:rPr>
+        <w:t xml:space="preserve">## Proportion of Variance 0.6216 0.2865 0.05257 0.02176 0.0155 0.0021 0.000e+00</w:t>
+      </w:r>
+      <w:r>
+        <w:br/>
+      </w:r>
+      <w:r>
+        <w:rPr>
+          <w:rStyle w:val="VerbatimChar"/>
+        </w:rPr>
+        <w:t xml:space="preserve">## Cumulative Proportion  0.6216 0.9081 0.96064 0.98240 0.9979 1.0000 1.000e+00</w:t>
+      </w:r>
+    </w:p>
+    <w:p>
+      <w:pPr>
+        <w:pStyle w:val="FirstParagraph"/>
+      </w:pPr>
+      <w:r>
+        <w:drawing>
+          <wp:inline>
+            <wp:extent cx="4620126" cy="3696101"/>
+            <wp:effectExtent b="0" l="0" r="0" t="0"/>
+            <wp:docPr descr="" title="" id="1" name="Picture"/>
+            <a:graphic>
+              <a:graphicData uri="http://schemas.openxmlformats.org/drawingml/2006/picture">
+                <pic:pic>
+                  <pic:nvPicPr>
+                    <pic:cNvPr descr="analysis_files/figure-docx/unnamed-chunk-1-19.png" id="0" name="Picture"/>
+                    <pic:cNvPicPr>
+                      <a:picLocks noChangeArrowheads="1" noChangeAspect="1"/>
+                    </pic:cNvPicPr>
+                  </pic:nvPicPr>
+                  <pic:blipFill>
+                    <a:blip r:embed="rId38"/>
+                    <a:stretch>
+                      <a:fillRect/>
+                    </a:stretch>
+                  </pic:blipFill>
+                  <pic:spPr bwMode="auto">
+                    <a:xfrm>
+                      <a:off x="0" y="0"/>
+                      <a:ext cx="4620126" cy="3696101"/>
+                    </a:xfrm>
+                    <a:prstGeom prst="rect">
+                      <a:avLst/>
+                    </a:prstGeom>
+                    <a:noFill/>
+                    <a:ln w="9525">
+                      <a:noFill/>
+                      <a:headEnd/>
+                      <a:tailEnd/>
+                    </a:ln>
+                  </pic:spPr>
+                </pic:pic>
+              </a:graphicData>
+            </a:graphic>
+          </wp:inline>
+        </w:drawing>
+      </w:r>
+      <w:r>
+        <w:drawing>
+          <wp:inline>
+            <wp:extent cx="4620126" cy="3696101"/>
+            <wp:effectExtent b="0" l="0" r="0" t="0"/>
+            <wp:docPr descr="" title="" id="1" name="Picture"/>
+            <a:graphic>
+              <a:graphicData uri="http://schemas.openxmlformats.org/drawingml/2006/picture">
+                <pic:pic>
+                  <pic:nvPicPr>
+                    <pic:cNvPr descr="analysis_files/figure-docx/unnamed-chunk-1-20.png" id="0" name="Picture"/>
+                    <pic:cNvPicPr>
+                      <a:picLocks noChangeArrowheads="1" noChangeAspect="1"/>
+                    </pic:cNvPicPr>
+                  </pic:nvPicPr>
+                  <pic:blipFill>
+                    <a:blip r:embed="rId39"/>
+                    <a:stretch>
+                      <a:fillRect/>
+                    </a:stretch>
+                  </pic:blipFill>
+                  <pic:spPr bwMode="auto">
+                    <a:xfrm>
+                      <a:off x="0" y="0"/>
+                      <a:ext cx="4620126" cy="3696101"/>
+                    </a:xfrm>
+                    <a:prstGeom prst="rect">
+                      <a:avLst/>
+                    </a:prstGeom>
+                    <a:noFill/>
+                    <a:ln w="9525">
+                      <a:noFill/>
+                      <a:headEnd/>
+                      <a:tailEnd/>
+                    </a:ln>
+                  </pic:spPr>
+                </pic:pic>
+              </a:graphicData>
+            </a:graphic>
+          </wp:inline>
+        </w:drawing>
+      </w:r>
+      <w:r>
+        <w:drawing>
+          <wp:inline>
+            <wp:extent cx="4620126" cy="3696101"/>
+            <wp:effectExtent b="0" l="0" r="0" t="0"/>
+            <wp:docPr descr="" title="" id="1" name="Picture"/>
+            <a:graphic>
+              <a:graphicData uri="http://schemas.openxmlformats.org/drawingml/2006/picture">
+                <pic:pic>
+                  <pic:nvPicPr>
+                    <pic:cNvPr descr="analysis_files/figure-docx/unnamed-chunk-1-21.png" id="0" name="Picture"/>
+                    <pic:cNvPicPr>
+                      <a:picLocks noChangeArrowheads="1" noChangeAspect="1"/>
+                    </pic:cNvPicPr>
+                  </pic:nvPicPr>
+                  <pic:blipFill>
+                    <a:blip r:embed="rId40"/>
+                    <a:stretch>
+                      <a:fillRect/>
+                    </a:stretch>
+                  </pic:blipFill>
+                  <pic:spPr bwMode="auto">
+                    <a:xfrm>
+                      <a:off x="0" y="0"/>
+                      <a:ext cx="4620126" cy="3696101"/>
+                    </a:xfrm>
+                    <a:prstGeom prst="rect">
+                      <a:avLst/>
+                    </a:prstGeom>
+                    <a:noFill/>
+                    <a:ln w="9525">
+                      <a:noFill/>
+                      <a:headEnd/>
+                      <a:tailEnd/>
+                    </a:ln>
+                  </pic:spPr>
+                </pic:pic>
+              </a:graphicData>
+            </a:graphic>
+          </wp:inline>
+        </w:drawing>
+      </w:r>
+      <w:r>
+        <w:drawing>
+          <wp:inline>
+            <wp:extent cx="4620126" cy="3696101"/>
+            <wp:effectExtent b="0" l="0" r="0" t="0"/>
+            <wp:docPr descr="" title="" id="1" name="Picture"/>
+            <a:graphic>
+              <a:graphicData uri="http://schemas.openxmlformats.org/drawingml/2006/picture">
+                <pic:pic>
+                  <pic:nvPicPr>
+                    <pic:cNvPr descr="analysis_files/figure-docx/unnamed-chunk-1-22.png" id="0" name="Picture"/>
+                    <pic:cNvPicPr>
+                      <a:picLocks noChangeArrowheads="1" noChangeAspect="1"/>
+                    </pic:cNvPicPr>
+                  </pic:nvPicPr>
+                  <pic:blipFill>
+                    <a:blip r:embed="rId41"/>
+                    <a:stretch>
+                      <a:fillRect/>
+                    </a:stretch>
+                  </pic:blipFill>
+                  <pic:spPr bwMode="auto">
+                    <a:xfrm>
+                      <a:off x="0" y="0"/>
+                      <a:ext cx="4620126" cy="3696101"/>
+                    </a:xfrm>
+                    <a:prstGeom prst="rect">
+                      <a:avLst/>
+                    </a:prstGeom>
+                    <a:noFill/>
+                    <a:ln w="9525">
+                      <a:noFill/>
+                      <a:headEnd/>
+                      <a:tailEnd/>
+                    </a:ln>
+                  </pic:spPr>
+                </pic:pic>
+              </a:graphicData>
+            </a:graphic>
+          </wp:inline>
+        </w:drawing>
+      </w:r>
+      <w:r>
+        <w:drawing>
+          <wp:inline>
+            <wp:extent cx="4620126" cy="3696101"/>
+            <wp:effectExtent b="0" l="0" r="0" t="0"/>
+            <wp:docPr descr="" title="" id="1" name="Picture"/>
+            <a:graphic>
+              <a:graphicData uri="http://schemas.openxmlformats.org/drawingml/2006/picture">
+                <pic:pic>
+                  <pic:nvPicPr>
+                    <pic:cNvPr descr="analysis_files/figure-docx/unnamed-chunk-1-23.png" id="0" name="Picture"/>
+                    <pic:cNvPicPr>
+                      <a:picLocks noChangeArrowheads="1" noChangeAspect="1"/>
+                    </pic:cNvPicPr>
+                  </pic:nvPicPr>
+                  <pic:blipFill>
+                    <a:blip r:embed="rId42"/>
+                    <a:stretch>
+                      <a:fillRect/>
+                    </a:stretch>
+                  </pic:blipFill>
+                  <pic:spPr bwMode="auto">
+                    <a:xfrm>
+                      <a:off x="0" y="0"/>
+                      <a:ext cx="4620126" cy="3696101"/>
+                    </a:xfrm>
+                    <a:prstGeom prst="rect">
+                      <a:avLst/>
+                    </a:prstGeom>
+                    <a:noFill/>
+                    <a:ln w="9525">
+                      <a:noFill/>
+                      <a:headEnd/>
+                      <a:tailEnd/>
+                    </a:ln>
+                  </pic:spPr>
+                </pic:pic>
+              </a:graphicData>
+            </a:graphic>
+          </wp:inline>
+        </w:drawing>
+      </w:r>
+      <w:r>
+        <w:drawing>
+          <wp:inline>
+            <wp:extent cx="4620126" cy="3696101"/>
+            <wp:effectExtent b="0" l="0" r="0" t="0"/>
+            <wp:docPr descr="" title="" id="1" name="Picture"/>
+            <a:graphic>
+              <a:graphicData uri="http://schemas.openxmlformats.org/drawingml/2006/picture">
+                <pic:pic>
+                  <pic:nvPicPr>
+                    <pic:cNvPr descr="analysis_files/figure-docx/unnamed-chunk-1-24.png" id="0" name="Picture"/>
+                    <pic:cNvPicPr>
+                      <a:picLocks noChangeArrowheads="1" noChangeAspect="1"/>
+                    </pic:cNvPicPr>
+                  </pic:nvPicPr>
+                  <pic:blipFill>
+                    <a:blip r:embed="rId43"/>
+                    <a:stretch>
+                      <a:fillRect/>
+                    </a:stretch>
+                  </pic:blipFill>
+                  <pic:spPr bwMode="auto">
+                    <a:xfrm>
+                      <a:off x="0" y="0"/>
+                      <a:ext cx="4620126" cy="3696101"/>
+                    </a:xfrm>
+                    <a:prstGeom prst="rect">
+                      <a:avLst/>
+                    </a:prstGeom>
+                    <a:noFill/>
+                    <a:ln w="9525">
+                      <a:noFill/>
+                      <a:headEnd/>
+                      <a:tailEnd/>
+                    </a:ln>
+                  </pic:spPr>
+                </pic:pic>
+              </a:graphicData>
+            </a:graphic>
+          </wp:inline>
+        </w:drawing>
+      </w:r>
+    </w:p>
+    <w:p>
+      <w:pPr>
+        <w:pStyle w:val="SourceCode"/>
+      </w:pPr>
+      <w:r>
+        <w:rPr>
+          <w:rStyle w:val="VerbatimChar"/>
+        </w:rPr>
+        <w:t xml:space="preserve">## [1] 0.3754779</w:t>
+      </w:r>
+    </w:p>
+    <w:p>
+      <w:pPr>
+        <w:pStyle w:val="FirstParagraph"/>
+      </w:pPr>
+      <w:r>
+        <w:drawing>
+          <wp:inline>
+            <wp:extent cx="4620126" cy="3696101"/>
+            <wp:effectExtent b="0" l="0" r="0" t="0"/>
+            <wp:docPr descr="" title="" id="1" name="Picture"/>
+            <a:graphic>
+              <a:graphicData uri="http://schemas.openxmlformats.org/drawingml/2006/picture">
+                <pic:pic>
+                  <pic:nvPicPr>
+                    <pic:cNvPr descr="analysis_files/figure-docx/unnamed-chunk-1-25.png" id="0" name="Picture"/>
+                    <pic:cNvPicPr>
+                      <a:picLocks noChangeArrowheads="1" noChangeAspect="1"/>
+                    </pic:cNvPicPr>
+                  </pic:nvPicPr>
+                  <pic:blipFill>
+                    <a:blip r:embed="rId44"/>
                     <a:stretch>
                       <a:fillRect/>
                     </a:stretch>

</xml_diff>